<commit_message>
update progress report 3
</commit_message>
<xml_diff>
--- a/Report/Progress3/CE-01 Progress Report 2565 v0.1.docx
+++ b/Report/Progress3/CE-01 Progress Report 2565 v0.1.docx
@@ -837,7 +837,6 @@
       <w:pPr>
         <w:ind w:left="720"/>
         <w:rPr>
-          <w:rFonts w:hint="cs"/>
           <w:cs/>
         </w:rPr>
       </w:pPr>
@@ -930,9 +929,6 @@
       <w:pPr>
         <w:pStyle w:val="ListParagraph"/>
         <w:ind w:left="1080"/>
-        <w:rPr>
-          <w:rFonts w:hint="cs"/>
-        </w:rPr>
       </w:pPr>
       <w:r>
         <w:rPr>
@@ -1056,14 +1052,7 @@
           <w:rFonts w:hint="cs"/>
           <w:cs/>
         </w:rPr>
-        <w:t xml:space="preserve">หมายเหตุ </w:t>
-      </w:r>
-      <w:r>
-        <w:rPr>
-          <w:rFonts w:hint="cs"/>
-          <w:cs/>
-        </w:rPr>
-        <w:t xml:space="preserve">จากที่ได้ </w:t>
+        <w:t xml:space="preserve">หมายเหตุ จากที่ได้ </w:t>
       </w:r>
       <w:r>
         <w:t xml:space="preserve">Discuss </w:t>
@@ -1145,6 +1134,66 @@
       </w:pPr>
       <w:r>
         <w:rPr>
+          <w:noProof/>
+        </w:rPr>
+        <w:drawing>
+          <wp:anchor distT="0" distB="0" distL="114300" distR="114300" simplePos="0" relativeHeight="251658240" behindDoc="0" locked="0" layoutInCell="1" allowOverlap="1" wp14:anchorId="74102E72" wp14:editId="37907266">
+            <wp:simplePos x="0" y="0"/>
+            <wp:positionH relativeFrom="margin">
+              <wp:posOffset>466725</wp:posOffset>
+            </wp:positionH>
+            <wp:positionV relativeFrom="paragraph">
+              <wp:posOffset>1207770</wp:posOffset>
+            </wp:positionV>
+            <wp:extent cx="3277870" cy="3438525"/>
+            <wp:effectExtent l="0" t="0" r="0" b="9525"/>
+            <wp:wrapTopAndBottom/>
+            <wp:docPr id="1" name="Picture 1"/>
+            <wp:cNvGraphicFramePr>
+              <a:graphicFrameLocks xmlns:a="http://schemas.openxmlformats.org/drawingml/2006/main" noChangeAspect="1"/>
+            </wp:cNvGraphicFramePr>
+            <a:graphic xmlns:a="http://schemas.openxmlformats.org/drawingml/2006/main">
+              <a:graphicData uri="http://schemas.openxmlformats.org/drawingml/2006/picture">
+                <pic:pic xmlns:pic="http://schemas.openxmlformats.org/drawingml/2006/picture">
+                  <pic:nvPicPr>
+                    <pic:cNvPr id="1" name="Picture 1"/>
+                    <pic:cNvPicPr/>
+                  </pic:nvPicPr>
+                  <pic:blipFill>
+                    <a:blip r:embed="rId10" cstate="print">
+                      <a:extLst>
+                        <a:ext uri="{28A0092B-C50C-407E-A947-70E740481C1C}">
+                          <a14:useLocalDpi xmlns:a14="http://schemas.microsoft.com/office/drawing/2010/main" val="0"/>
+                        </a:ext>
+                      </a:extLst>
+                    </a:blip>
+                    <a:stretch>
+                      <a:fillRect/>
+                    </a:stretch>
+                  </pic:blipFill>
+                  <pic:spPr>
+                    <a:xfrm>
+                      <a:off x="0" y="0"/>
+                      <a:ext cx="3277870" cy="3438525"/>
+                    </a:xfrm>
+                    <a:prstGeom prst="rect">
+                      <a:avLst/>
+                    </a:prstGeom>
+                  </pic:spPr>
+                </pic:pic>
+              </a:graphicData>
+            </a:graphic>
+            <wp14:sizeRelH relativeFrom="margin">
+              <wp14:pctWidth>0</wp14:pctWidth>
+            </wp14:sizeRelH>
+            <wp14:sizeRelV relativeFrom="margin">
+              <wp14:pctHeight>0</wp14:pctHeight>
+            </wp14:sizeRelV>
+          </wp:anchor>
+        </w:drawing>
+      </w:r>
+      <w:r>
+        <w:rPr>
           <w:rFonts w:hint="cs"/>
           <w:cs/>
         </w:rPr>
@@ -1320,8 +1369,104 @@
       </w:r>
     </w:p>
     <w:p>
+      <w:pPr>
+        <w:rPr>
+          <w:i/>
+          <w:iCs/>
+          <w:sz w:val="24"/>
+          <w:szCs w:val="24"/>
+        </w:rPr>
+      </w:pPr>
+      <w:r>
+        <w:rPr>
+          <w:noProof/>
+        </w:rPr>
+        <w:drawing>
+          <wp:anchor distT="0" distB="0" distL="114300" distR="114300" simplePos="0" relativeHeight="251659264" behindDoc="0" locked="0" layoutInCell="1" allowOverlap="1" wp14:anchorId="4F622D84" wp14:editId="6EE18C1B">
+            <wp:simplePos x="0" y="0"/>
+            <wp:positionH relativeFrom="column">
+              <wp:posOffset>476250</wp:posOffset>
+            </wp:positionH>
+            <wp:positionV relativeFrom="paragraph">
+              <wp:posOffset>3888740</wp:posOffset>
+            </wp:positionV>
+            <wp:extent cx="4267200" cy="2708910"/>
+            <wp:effectExtent l="0" t="0" r="0" b="0"/>
+            <wp:wrapTopAndBottom/>
+            <wp:docPr id="2" name="Picture 2" descr="A page of a book&#10;&#10;Description automatically generated with low confidence"/>
+            <wp:cNvGraphicFramePr>
+              <a:graphicFrameLocks xmlns:a="http://schemas.openxmlformats.org/drawingml/2006/main" noChangeAspect="1"/>
+            </wp:cNvGraphicFramePr>
+            <a:graphic xmlns:a="http://schemas.openxmlformats.org/drawingml/2006/main">
+              <a:graphicData uri="http://schemas.openxmlformats.org/drawingml/2006/picture">
+                <pic:pic xmlns:pic="http://schemas.openxmlformats.org/drawingml/2006/picture">
+                  <pic:nvPicPr>
+                    <pic:cNvPr id="2" name="Picture 2" descr="A page of a book&#10;&#10;Description automatically generated with low confidence"/>
+                    <pic:cNvPicPr/>
+                  </pic:nvPicPr>
+                  <pic:blipFill>
+                    <a:blip r:embed="rId11" cstate="print">
+                      <a:extLst>
+                        <a:ext uri="{28A0092B-C50C-407E-A947-70E740481C1C}">
+                          <a14:useLocalDpi xmlns:a14="http://schemas.microsoft.com/office/drawing/2010/main" val="0"/>
+                        </a:ext>
+                      </a:extLst>
+                    </a:blip>
+                    <a:stretch>
+                      <a:fillRect/>
+                    </a:stretch>
+                  </pic:blipFill>
+                  <pic:spPr>
+                    <a:xfrm>
+                      <a:off x="0" y="0"/>
+                      <a:ext cx="4267200" cy="2708910"/>
+                    </a:xfrm>
+                    <a:prstGeom prst="rect">
+                      <a:avLst/>
+                    </a:prstGeom>
+                  </pic:spPr>
+                </pic:pic>
+              </a:graphicData>
+            </a:graphic>
+          </wp:anchor>
+        </w:drawing>
+      </w:r>
       <w:r>
         <w:tab/>
+      </w:r>
+      <w:r>
+        <w:tab/>
+      </w:r>
+      <w:r>
+        <w:rPr>
+          <w:i/>
+          <w:iCs/>
+          <w:color w:val="767171" w:themeColor="background2" w:themeShade="80"/>
+          <w:cs/>
+        </w:rPr>
+        <w:tab/>
+      </w:r>
+      <w:r>
+        <w:rPr>
+          <w:rFonts w:hint="cs"/>
+          <w:i/>
+          <w:iCs/>
+          <w:color w:val="767171" w:themeColor="background2" w:themeShade="80"/>
+          <w:sz w:val="24"/>
+          <w:szCs w:val="24"/>
+          <w:cs/>
+        </w:rPr>
+        <w:t xml:space="preserve">รูปที่ </w:t>
+      </w:r>
+      <w:r>
+        <w:rPr>
+          <w:i/>
+          <w:iCs/>
+          <w:color w:val="767171" w:themeColor="background2" w:themeShade="80"/>
+          <w:sz w:val="24"/>
+          <w:szCs w:val="24"/>
+        </w:rPr>
+        <w:t>1 File Hashid_ComData.csv</w:t>
       </w:r>
     </w:p>
     <w:p>
@@ -1329,39 +1474,128 @@
         <w:rPr>
           <w:b/>
           <w:bCs/>
-        </w:rPr>
-      </w:pPr>
-      <w:r>
-        <w:tab/>
-      </w:r>
+          <w:sz w:val="24"/>
+          <w:szCs w:val="24"/>
+        </w:rPr>
+      </w:pPr>
       <w:r>
         <w:rPr>
           <w:b/>
           <w:bCs/>
-          <w:cs/>
-        </w:rPr>
-        <w:t xml:space="preserve">พัฒนา </w:t>
+        </w:rPr>
+        <w:tab/>
       </w:r>
       <w:r>
         <w:rPr>
           <w:b/>
           <w:bCs/>
         </w:rPr>
-        <w:t xml:space="preserve">Function NLP </w:t>
+        <w:tab/>
       </w:r>
       <w:r>
         <w:rPr>
           <w:b/>
           <w:bCs/>
-          <w:cs/>
-        </w:rPr>
-        <w:t>สำหรับจับกลุ่มวิชา</w:t>
+        </w:rPr>
+        <w:tab/>
       </w:r>
       <w:r>
         <w:rPr>
           <w:b/>
           <w:bCs/>
         </w:rPr>
+        <w:tab/>
+        <w:t xml:space="preserve"> </w:t>
+      </w:r>
+      <w:r>
+        <w:rPr>
+          <w:rFonts w:hint="cs"/>
+          <w:i/>
+          <w:iCs/>
+          <w:color w:val="767171" w:themeColor="background2" w:themeShade="80"/>
+          <w:sz w:val="24"/>
+          <w:szCs w:val="24"/>
+          <w:cs/>
+        </w:rPr>
+        <w:t xml:space="preserve">รูปที่ </w:t>
+      </w:r>
+      <w:r>
+        <w:rPr>
+          <w:i/>
+          <w:iCs/>
+          <w:color w:val="767171" w:themeColor="background2" w:themeShade="80"/>
+          <w:sz w:val="24"/>
+          <w:szCs w:val="24"/>
+        </w:rPr>
+        <w:t>2</w:t>
+      </w:r>
+      <w:r>
+        <w:rPr>
+          <w:i/>
+          <w:iCs/>
+          <w:color w:val="767171" w:themeColor="background2" w:themeShade="80"/>
+          <w:sz w:val="24"/>
+          <w:szCs w:val="24"/>
+        </w:rPr>
+        <w:t xml:space="preserve"> File </w:t>
+      </w:r>
+      <w:r>
+        <w:rPr>
+          <w:i/>
+          <w:iCs/>
+          <w:color w:val="767171" w:themeColor="background2" w:themeShade="80"/>
+          <w:sz w:val="24"/>
+          <w:szCs w:val="24"/>
+        </w:rPr>
+        <w:t>2560-2564</w:t>
+      </w:r>
+      <w:r>
+        <w:rPr>
+          <w:i/>
+          <w:iCs/>
+          <w:color w:val="767171" w:themeColor="background2" w:themeShade="80"/>
+          <w:sz w:val="24"/>
+          <w:szCs w:val="24"/>
+        </w:rPr>
+        <w:t>.csv</w:t>
+      </w:r>
+    </w:p>
+    <w:p>
+      <w:pPr>
+        <w:rPr>
+          <w:b/>
+          <w:bCs/>
+        </w:rPr>
+      </w:pPr>
+      <w:r>
+        <w:rPr>
+          <w:b/>
+          <w:bCs/>
+          <w:cs/>
+        </w:rPr>
+        <w:lastRenderedPageBreak/>
+        <w:t xml:space="preserve">พัฒนา </w:t>
+      </w:r>
+      <w:r>
+        <w:rPr>
+          <w:b/>
+          <w:bCs/>
+        </w:rPr>
+        <w:t xml:space="preserve">Function NLP </w:t>
+      </w:r>
+      <w:r>
+        <w:rPr>
+          <w:b/>
+          <w:bCs/>
+          <w:cs/>
+        </w:rPr>
+        <w:t>สำหรับจับกลุ่มวิชา</w:t>
+      </w:r>
+      <w:r>
+        <w:rPr>
+          <w:b/>
+          <w:bCs/>
+        </w:rPr>
         <w:t xml:space="preserve"> 66% </w:t>
       </w:r>
     </w:p>
@@ -1699,11 +1933,6 @@
           <w:cs/>
         </w:rPr>
         <w:tab/>
-      </w:r>
-      <w:r>
-        <w:rPr>
-          <w:cs/>
-        </w:rPr>
         <w:t>ผลลัพธ์</w:t>
       </w:r>
     </w:p>
@@ -1733,6 +1962,66 @@
       </w:pPr>
       <w:r>
         <w:rPr>
+          <w:noProof/>
+        </w:rPr>
+        <w:drawing>
+          <wp:anchor distT="0" distB="0" distL="114300" distR="114300" simplePos="0" relativeHeight="251660288" behindDoc="0" locked="0" layoutInCell="1" allowOverlap="1" wp14:anchorId="3A931F62" wp14:editId="66209C6A">
+            <wp:simplePos x="0" y="0"/>
+            <wp:positionH relativeFrom="column">
+              <wp:posOffset>457200</wp:posOffset>
+            </wp:positionH>
+            <wp:positionV relativeFrom="paragraph">
+              <wp:posOffset>556895</wp:posOffset>
+            </wp:positionV>
+            <wp:extent cx="4364990" cy="2945765"/>
+            <wp:effectExtent l="0" t="0" r="0" b="6985"/>
+            <wp:wrapTopAndBottom/>
+            <wp:docPr id="3" name="Picture 3" descr="Text&#10;&#10;Description automatically generated"/>
+            <wp:cNvGraphicFramePr>
+              <a:graphicFrameLocks xmlns:a="http://schemas.openxmlformats.org/drawingml/2006/main" noChangeAspect="1"/>
+            </wp:cNvGraphicFramePr>
+            <a:graphic xmlns:a="http://schemas.openxmlformats.org/drawingml/2006/main">
+              <a:graphicData uri="http://schemas.openxmlformats.org/drawingml/2006/picture">
+                <pic:pic xmlns:pic="http://schemas.openxmlformats.org/drawingml/2006/picture">
+                  <pic:nvPicPr>
+                    <pic:cNvPr id="3" name="Picture 3" descr="Text&#10;&#10;Description automatically generated"/>
+                    <pic:cNvPicPr/>
+                  </pic:nvPicPr>
+                  <pic:blipFill>
+                    <a:blip r:embed="rId12">
+                      <a:extLst>
+                        <a:ext uri="{28A0092B-C50C-407E-A947-70E740481C1C}">
+                          <a14:useLocalDpi xmlns:a14="http://schemas.microsoft.com/office/drawing/2010/main" val="0"/>
+                        </a:ext>
+                      </a:extLst>
+                    </a:blip>
+                    <a:stretch>
+                      <a:fillRect/>
+                    </a:stretch>
+                  </pic:blipFill>
+                  <pic:spPr>
+                    <a:xfrm>
+                      <a:off x="0" y="0"/>
+                      <a:ext cx="4364990" cy="2945765"/>
+                    </a:xfrm>
+                    <a:prstGeom prst="rect">
+                      <a:avLst/>
+                    </a:prstGeom>
+                  </pic:spPr>
+                </pic:pic>
+              </a:graphicData>
+            </a:graphic>
+            <wp14:sizeRelH relativeFrom="margin">
+              <wp14:pctWidth>0</wp14:pctWidth>
+            </wp14:sizeRelH>
+            <wp14:sizeRelV relativeFrom="margin">
+              <wp14:pctHeight>0</wp14:pctHeight>
+            </wp14:sizeRelV>
+          </wp:anchor>
+        </w:drawing>
+      </w:r>
+      <w:r>
+        <w:rPr>
           <w:cs/>
         </w:rPr>
         <w:t>2.จับ</w:t>
@@ -1745,6 +2034,98 @@
           <w:cs/>
         </w:rPr>
         <w:t>วิชาตัวเดียวกันถึงแม้ว่าจะมีการเปลี่ยนเลขรหัสวิชา ลดปัญหาการนำข้อมูลระหว่างหลัดสูตรมาใช้</w:t>
+      </w:r>
+    </w:p>
+    <w:p>
+      <w:pPr>
+        <w:ind w:left="720" w:firstLine="720"/>
+        <w:rPr>
+          <w:rFonts w:hint="cs"/>
+          <w:i/>
+          <w:iCs/>
+          <w:color w:val="767171" w:themeColor="background2" w:themeShade="80"/>
+          <w:sz w:val="24"/>
+          <w:szCs w:val="24"/>
+          <w:cs/>
+        </w:rPr>
+      </w:pPr>
+      <w:r>
+        <w:rPr>
+          <w:rFonts w:hint="cs"/>
+          <w:i/>
+          <w:iCs/>
+          <w:color w:val="767171" w:themeColor="background2" w:themeShade="80"/>
+          <w:sz w:val="24"/>
+          <w:szCs w:val="24"/>
+          <w:cs/>
+        </w:rPr>
+        <w:t xml:space="preserve">รูปที่ </w:t>
+      </w:r>
+      <w:r>
+        <w:rPr>
+          <w:i/>
+          <w:iCs/>
+          <w:color w:val="767171" w:themeColor="background2" w:themeShade="80"/>
+          <w:sz w:val="24"/>
+          <w:szCs w:val="24"/>
+        </w:rPr>
+        <w:t xml:space="preserve">3 Import </w:t>
+      </w:r>
+      <w:proofErr w:type="spellStart"/>
+      <w:r>
+        <w:rPr>
+          <w:i/>
+          <w:iCs/>
+          <w:color w:val="767171" w:themeColor="background2" w:themeShade="80"/>
+          <w:sz w:val="24"/>
+          <w:szCs w:val="24"/>
+        </w:rPr>
+        <w:t>Iib</w:t>
+      </w:r>
+      <w:proofErr w:type="spellEnd"/>
+      <w:r>
+        <w:rPr>
+          <w:i/>
+          <w:iCs/>
+          <w:color w:val="767171" w:themeColor="background2" w:themeShade="80"/>
+          <w:sz w:val="24"/>
+          <w:szCs w:val="24"/>
+        </w:rPr>
+        <w:t xml:space="preserve"> NLP (NLTK) </w:t>
+      </w:r>
+      <w:r>
+        <w:rPr>
+          <w:rFonts w:hint="cs"/>
+          <w:i/>
+          <w:iCs/>
+          <w:color w:val="767171" w:themeColor="background2" w:themeShade="80"/>
+          <w:sz w:val="24"/>
+          <w:szCs w:val="24"/>
+          <w:cs/>
+        </w:rPr>
+        <w:t xml:space="preserve">และดึง </w:t>
+      </w:r>
+      <w:r>
+        <w:rPr>
+          <w:i/>
+          <w:iCs/>
+          <w:color w:val="767171" w:themeColor="background2" w:themeShade="80"/>
+          <w:sz w:val="24"/>
+          <w:szCs w:val="24"/>
+        </w:rPr>
+        <w:t xml:space="preserve">Data (2560-2564.csv) </w:t>
+      </w:r>
+      <w:r>
+        <w:rPr>
+          <w:rFonts w:hint="cs"/>
+          <w:i/>
+          <w:iCs/>
+          <w:color w:val="767171" w:themeColor="background2" w:themeShade="80"/>
+          <w:sz w:val="24"/>
+          <w:szCs w:val="24"/>
+          <w:cs/>
+        </w:rPr>
+        <w:t>มาใช้งาน</w:t>
       </w:r>
     </w:p>
     <w:p>
@@ -1755,27 +2136,223 @@
           <w:bCs/>
         </w:rPr>
       </w:pPr>
-      <w:r>
-        <w:rPr>
+    </w:p>
+    <w:p>
+      <w:pPr>
+        <w:ind w:left="720" w:firstLine="720"/>
+        <w:rPr>
+          <w:rFonts w:hint="cs"/>
           <w:b/>
           <w:bCs/>
-          <w:cs/>
-        </w:rPr>
-        <w:t xml:space="preserve">พัฒนา </w:t>
-      </w:r>
+          <w:i/>
+          <w:iCs/>
+          <w:color w:val="767171" w:themeColor="background2" w:themeShade="80"/>
+          <w:sz w:val="24"/>
+          <w:szCs w:val="24"/>
+          <w:cs/>
+        </w:rPr>
+      </w:pPr>
       <w:r>
         <w:rPr>
           <w:b/>
           <w:bCs/>
-        </w:rPr>
-        <w:t>Similarity Model</w:t>
-      </w:r>
-      <w:r>
+          <w:noProof/>
+        </w:rPr>
+        <w:lastRenderedPageBreak/>
+        <w:drawing>
+          <wp:anchor distT="0" distB="0" distL="114300" distR="114300" simplePos="0" relativeHeight="251661312" behindDoc="0" locked="0" layoutInCell="1" allowOverlap="1" wp14:anchorId="36D7FE89" wp14:editId="3B1B7DE6">
+            <wp:simplePos x="0" y="0"/>
+            <wp:positionH relativeFrom="column">
+              <wp:posOffset>457200</wp:posOffset>
+            </wp:positionH>
+            <wp:positionV relativeFrom="paragraph">
+              <wp:posOffset>2540</wp:posOffset>
+            </wp:positionV>
+            <wp:extent cx="4105275" cy="3408030"/>
+            <wp:effectExtent l="0" t="0" r="0" b="2540"/>
+            <wp:wrapTopAndBottom/>
+            <wp:docPr id="4" name="Picture 4" descr="Text&#10;&#10;Description automatically generated"/>
+            <wp:cNvGraphicFramePr>
+              <a:graphicFrameLocks xmlns:a="http://schemas.openxmlformats.org/drawingml/2006/main" noChangeAspect="1"/>
+            </wp:cNvGraphicFramePr>
+            <a:graphic xmlns:a="http://schemas.openxmlformats.org/drawingml/2006/main">
+              <a:graphicData uri="http://schemas.openxmlformats.org/drawingml/2006/picture">
+                <pic:pic xmlns:pic="http://schemas.openxmlformats.org/drawingml/2006/picture">
+                  <pic:nvPicPr>
+                    <pic:cNvPr id="4" name="Picture 4" descr="Text&#10;&#10;Description automatically generated"/>
+                    <pic:cNvPicPr/>
+                  </pic:nvPicPr>
+                  <pic:blipFill>
+                    <a:blip r:embed="rId13">
+                      <a:extLst>
+                        <a:ext uri="{28A0092B-C50C-407E-A947-70E740481C1C}">
+                          <a14:useLocalDpi xmlns:a14="http://schemas.microsoft.com/office/drawing/2010/main" val="0"/>
+                        </a:ext>
+                      </a:extLst>
+                    </a:blip>
+                    <a:stretch>
+                      <a:fillRect/>
+                    </a:stretch>
+                  </pic:blipFill>
+                  <pic:spPr>
+                    <a:xfrm>
+                      <a:off x="0" y="0"/>
+                      <a:ext cx="4105275" cy="3408030"/>
+                    </a:xfrm>
+                    <a:prstGeom prst="rect">
+                      <a:avLst/>
+                    </a:prstGeom>
+                  </pic:spPr>
+                </pic:pic>
+              </a:graphicData>
+            </a:graphic>
+          </wp:anchor>
+        </w:drawing>
+      </w:r>
+      <w:r>
+        <w:rPr>
+          <w:rFonts w:hint="cs"/>
+          <w:i/>
+          <w:iCs/>
+          <w:color w:val="767171" w:themeColor="background2" w:themeShade="80"/>
+          <w:sz w:val="24"/>
+          <w:szCs w:val="24"/>
+          <w:cs/>
+        </w:rPr>
+        <w:t xml:space="preserve">รูปที่ </w:t>
+      </w:r>
+      <w:r>
+        <w:rPr>
+          <w:i/>
+          <w:iCs/>
+          <w:color w:val="767171" w:themeColor="background2" w:themeShade="80"/>
+          <w:sz w:val="24"/>
+          <w:szCs w:val="24"/>
+        </w:rPr>
+        <w:t xml:space="preserve">4 </w:t>
+      </w:r>
+      <w:r>
+        <w:rPr>
+          <w:rFonts w:hint="cs"/>
+          <w:i/>
+          <w:iCs/>
+          <w:color w:val="767171" w:themeColor="background2" w:themeShade="80"/>
+          <w:sz w:val="24"/>
+          <w:szCs w:val="24"/>
+          <w:cs/>
+        </w:rPr>
+        <w:t xml:space="preserve">นำเอา </w:t>
+      </w:r>
+      <w:r>
+        <w:rPr>
+          <w:i/>
+          <w:iCs/>
+          <w:color w:val="767171" w:themeColor="background2" w:themeShade="80"/>
+          <w:sz w:val="24"/>
+          <w:szCs w:val="24"/>
+        </w:rPr>
+        <w:t xml:space="preserve">Subject Type </w:t>
+      </w:r>
+      <w:r>
+        <w:rPr>
+          <w:rFonts w:hint="cs"/>
+          <w:i/>
+          <w:iCs/>
+          <w:color w:val="767171" w:themeColor="background2" w:themeShade="80"/>
+          <w:sz w:val="24"/>
+          <w:szCs w:val="24"/>
+          <w:cs/>
+        </w:rPr>
+        <w:t xml:space="preserve">ที่หามาได้มาเพิ่มเป็น </w:t>
+      </w:r>
+      <w:r>
+        <w:rPr>
+          <w:i/>
+          <w:iCs/>
+          <w:color w:val="767171" w:themeColor="background2" w:themeShade="80"/>
+          <w:sz w:val="24"/>
+          <w:szCs w:val="24"/>
+        </w:rPr>
+        <w:t xml:space="preserve">Column </w:t>
+      </w:r>
+      <w:r>
+        <w:rPr>
+          <w:rFonts w:hint="cs"/>
+          <w:i/>
+          <w:iCs/>
+          <w:color w:val="767171" w:themeColor="background2" w:themeShade="80"/>
+          <w:sz w:val="24"/>
+          <w:szCs w:val="24"/>
+          <w:cs/>
+        </w:rPr>
+        <w:t xml:space="preserve">ให้กับ </w:t>
+      </w:r>
+      <w:proofErr w:type="spellStart"/>
+      <w:r>
+        <w:rPr>
+          <w:i/>
+          <w:iCs/>
+          <w:color w:val="767171" w:themeColor="background2" w:themeShade="80"/>
+          <w:sz w:val="24"/>
+          <w:szCs w:val="24"/>
+        </w:rPr>
+        <w:t>Dataframe</w:t>
+      </w:r>
+      <w:proofErr w:type="spellEnd"/>
+      <w:r>
+        <w:rPr>
+          <w:i/>
+          <w:iCs/>
+          <w:color w:val="767171" w:themeColor="background2" w:themeShade="80"/>
+          <w:sz w:val="24"/>
+          <w:szCs w:val="24"/>
+        </w:rPr>
+        <w:t xml:space="preserve"> </w:t>
+      </w:r>
+      <w:r>
+        <w:rPr>
+          <w:rFonts w:hint="cs"/>
+          <w:i/>
+          <w:iCs/>
+          <w:color w:val="767171" w:themeColor="background2" w:themeShade="80"/>
+          <w:sz w:val="24"/>
+          <w:szCs w:val="24"/>
+          <w:cs/>
+        </w:rPr>
+        <w:t>นักศึกษา</w:t>
+      </w:r>
+    </w:p>
+    <w:p>
+      <w:pPr>
+        <w:ind w:firstLine="720"/>
         <w:rPr>
           <w:b/>
           <w:bCs/>
         </w:rPr>
-        <w:t xml:space="preserve"> 59 %</w:t>
+      </w:pPr>
+    </w:p>
+    <w:p>
+      <w:pPr>
+        <w:ind w:firstLine="720"/>
+        <w:rPr>
+          <w:b/>
+          <w:bCs/>
+        </w:rPr>
+      </w:pPr>
+      <w:r>
+        <w:rPr>
+          <w:b/>
+          <w:bCs/>
+          <w:cs/>
+        </w:rPr>
+        <w:t xml:space="preserve">พัฒนา </w:t>
+      </w:r>
+      <w:r>
+        <w:rPr>
+          <w:b/>
+          <w:bCs/>
+        </w:rPr>
+        <w:t>Similarity Model 59 %</w:t>
       </w:r>
     </w:p>
     <w:p>
@@ -1934,733 +2511,1279 @@
           <w:rFonts w:hint="cs"/>
           <w:cs/>
         </w:rPr>
-        <w:t>เกรด</w:t>
-      </w:r>
-      <w:r>
-        <w:rPr>
-          <w:rFonts w:hint="cs"/>
-          <w:cs/>
+        <w:t xml:space="preserve">เกรดของนักศึกษากับวิชาที่ไม่ได้ลงมาเป็นการ </w:t>
+      </w:r>
+      <w:r>
+        <w:t xml:space="preserve">Fill Column </w:t>
+      </w:r>
+      <w:r>
+        <w:rPr>
+          <w:rFonts w:hint="cs"/>
+          <w:cs/>
+        </w:rPr>
+        <w:t xml:space="preserve">ที่ยังไม่เต็มของเกรด </w:t>
+      </w:r>
+      <w:r>
+        <w:t>(</w:t>
+      </w:r>
+      <w:r>
+        <w:rPr>
+          <w:rFonts w:hint="cs"/>
+          <w:cs/>
+        </w:rPr>
+        <w:t xml:space="preserve">นักศึกษาบางคนไม่ได้ลงเรียนบางวิชาทำให้ซึ่งอาจทำให้การ </w:t>
+      </w:r>
+      <w:r>
+        <w:t>Prediction</w:t>
+      </w:r>
+      <w:r>
+        <w:t xml:space="preserve"> </w:t>
+      </w:r>
+      <w:r>
+        <w:rPr>
+          <w:rFonts w:hint="cs"/>
+          <w:cs/>
+        </w:rPr>
+        <w:t xml:space="preserve">หรือการ </w:t>
+      </w:r>
+      <w:r>
+        <w:t xml:space="preserve">Train Model </w:t>
+      </w:r>
+      <w:r>
+        <w:rPr>
+          <w:rFonts w:hint="cs"/>
+          <w:cs/>
+        </w:rPr>
+        <w:t>สำหรับการหาอาชีพนั้นอาจเกิดข้อผิดพลาดได้</w:t>
+      </w:r>
+      <w:r>
+        <w:t>)</w:t>
+      </w:r>
+    </w:p>
+    <w:p>
+      <w:pPr>
+        <w:ind w:left="720" w:firstLine="720"/>
+      </w:pPr>
+      <w:r>
+        <w:rPr>
+          <w:rFonts w:hint="cs"/>
+          <w:cs/>
+        </w:rPr>
+        <w:t xml:space="preserve">โดยปัจจุบันได้ทำการพัฒนาตัว </w:t>
+      </w:r>
+      <w:r>
+        <w:t xml:space="preserve">Prototype </w:t>
+      </w:r>
+      <w:r>
+        <w:rPr>
+          <w:rFonts w:hint="cs"/>
+          <w:cs/>
+        </w:rPr>
+        <w:t xml:space="preserve">ของ </w:t>
+      </w:r>
+      <w:r>
+        <w:t xml:space="preserve">Function </w:t>
+      </w:r>
+      <w:r>
+        <w:rPr>
+          <w:rFonts w:hint="cs"/>
+          <w:cs/>
+        </w:rPr>
+        <w:t>นี้เสร็จเป็นที่เรียบร้อยแล้ว</w:t>
+      </w:r>
+      <w:r>
+        <w:rPr>
+          <w:rFonts w:hint="cs"/>
+          <w:cs/>
+        </w:rPr>
+        <w:t xml:space="preserve"> </w:t>
+      </w:r>
+      <w:r>
+        <w:rPr>
+          <w:rFonts w:hint="cs"/>
+          <w:cs/>
+        </w:rPr>
+        <w:t xml:space="preserve">โดยผลลัพท์ออกมาเป็นที่น่าพอใจทั้งที่ปรึกษาและผู้จัดทำโดย </w:t>
+      </w:r>
+      <w:r>
+        <w:t xml:space="preserve">RMSE </w:t>
+      </w:r>
+      <w:r>
+        <w:rPr>
+          <w:rFonts w:hint="cs"/>
+          <w:cs/>
+        </w:rPr>
+        <w:t xml:space="preserve">อยู่ที่ </w:t>
+      </w:r>
+      <w:r>
+        <w:t xml:space="preserve">0.534 </w:t>
+      </w:r>
+      <w:r>
+        <w:rPr>
+          <w:rFonts w:hint="cs"/>
+          <w:cs/>
+        </w:rPr>
+        <w:t xml:space="preserve">โดยที่ </w:t>
+      </w:r>
+      <w:proofErr w:type="spellStart"/>
+      <w:r>
+        <w:t>n_</w:t>
+      </w:r>
+      <w:r>
+        <w:t>factor</w:t>
+      </w:r>
+      <w:proofErr w:type="spellEnd"/>
+      <w:r>
+        <w:t xml:space="preserve"> = 20 </w:t>
+      </w:r>
+      <w:r>
+        <w:rPr>
+          <w:rFonts w:hint="cs"/>
+          <w:cs/>
+        </w:rPr>
+        <w:t xml:space="preserve">และ </w:t>
+      </w:r>
+      <w:proofErr w:type="spellStart"/>
+      <w:r>
+        <w:t>n_epochs</w:t>
+      </w:r>
+      <w:proofErr w:type="spellEnd"/>
+      <w:r>
+        <w:t xml:space="preserve"> = 20 </w:t>
+      </w:r>
+      <w:r>
+        <w:rPr>
+          <w:rFonts w:hint="cs"/>
+          <w:cs/>
+        </w:rPr>
+        <w:t>ซึ่งการทำงานมีดังนี้</w:t>
+      </w:r>
+    </w:p>
+    <w:p>
+      <w:pPr>
+        <w:ind w:left="720" w:firstLine="720"/>
+      </w:pPr>
+      <w:r>
+        <w:rPr>
+          <w:rFonts w:hint="cs"/>
+          <w:cs/>
+        </w:rPr>
+        <w:t xml:space="preserve">เริ่มด้วยใช้ </w:t>
+      </w:r>
+      <w:r>
+        <w:t xml:space="preserve">pandas </w:t>
+      </w:r>
+      <w:r>
+        <w:rPr>
+          <w:rFonts w:hint="cs"/>
+          <w:cs/>
+        </w:rPr>
+        <w:t xml:space="preserve">อ่าน </w:t>
+      </w:r>
+      <w:r>
+        <w:t xml:space="preserve">CSV </w:t>
+      </w:r>
+      <w:r>
+        <w:rPr>
+          <w:rFonts w:hint="cs"/>
+          <w:cs/>
+        </w:rPr>
+        <w:t xml:space="preserve">ที่เข้ามาหลังจากนั้นจะใช้ </w:t>
+      </w:r>
+      <w:proofErr w:type="spellStart"/>
+      <w:r>
+        <w:t>pandasql</w:t>
+      </w:r>
+      <w:proofErr w:type="spellEnd"/>
+      <w:r>
+        <w:t xml:space="preserve"> </w:t>
+      </w:r>
+      <w:r>
+        <w:rPr>
+          <w:rFonts w:hint="cs"/>
+          <w:cs/>
+        </w:rPr>
+        <w:t xml:space="preserve">ในการ </w:t>
+      </w:r>
+      <w:r>
+        <w:t xml:space="preserve">query </w:t>
+      </w:r>
+      <w:r>
+        <w:rPr>
+          <w:rFonts w:hint="cs"/>
+          <w:cs/>
+        </w:rPr>
+        <w:t xml:space="preserve">มาเฉพาะ </w:t>
+      </w:r>
+      <w:r>
+        <w:t xml:space="preserve">record </w:t>
+      </w:r>
+      <w:r>
+        <w:rPr>
+          <w:rFonts w:hint="cs"/>
+          <w:cs/>
+        </w:rPr>
+        <w:t xml:space="preserve">ที่เป็นวิศวกรรมคอมพิวเตอร์ปกติและต่อเนื่องโดยจะเลือกมาแค่เฉพาะวิชาที่ไม่ใช้ </w:t>
+      </w:r>
+      <w:proofErr w:type="spellStart"/>
+      <w:r>
+        <w:t>GenED</w:t>
+      </w:r>
+      <w:proofErr w:type="spellEnd"/>
+      <w:r>
+        <w:t xml:space="preserve"> </w:t>
+      </w:r>
+      <w:r>
+        <w:rPr>
+          <w:rFonts w:hint="cs"/>
+          <w:cs/>
+        </w:rPr>
+        <w:t>ต่อมาจะทำการ</w:t>
+      </w:r>
+      <w:r>
+        <w:rPr>
+          <w:rFonts w:hint="cs"/>
+          <w:cs/>
+        </w:rPr>
+        <w:t xml:space="preserve">แยก </w:t>
+      </w:r>
+      <w:proofErr w:type="spellStart"/>
+      <w:r>
+        <w:t>Dataframe</w:t>
+      </w:r>
+      <w:proofErr w:type="spellEnd"/>
+      <w:r>
+        <w:t xml:space="preserve"> </w:t>
+      </w:r>
+      <w:r>
+        <w:rPr>
+          <w:rFonts w:hint="cs"/>
+          <w:cs/>
+        </w:rPr>
+        <w:t xml:space="preserve">ออกเป็น </w:t>
+      </w:r>
+      <w:r>
+        <w:t xml:space="preserve">2 </w:t>
+      </w:r>
+      <w:r>
+        <w:rPr>
+          <w:rFonts w:hint="cs"/>
+          <w:cs/>
+        </w:rPr>
+        <w:t xml:space="preserve">ส่วนคือ </w:t>
+      </w:r>
+      <w:r>
+        <w:t xml:space="preserve">Com </w:t>
+      </w:r>
+      <w:r>
+        <w:rPr>
+          <w:rFonts w:hint="cs"/>
+          <w:cs/>
+        </w:rPr>
+        <w:t xml:space="preserve">ปกติ และ ต่อเนื่อง หลังจากนั้นจะนำมา </w:t>
+      </w:r>
+      <w:r>
+        <w:t xml:space="preserve">Transform </w:t>
+      </w:r>
+      <w:r>
+        <w:rPr>
+          <w:rFonts w:hint="cs"/>
+          <w:cs/>
+        </w:rPr>
+        <w:t>ให้เกรดอยู่ในรูปแบบของตัวเลข</w:t>
+      </w:r>
+      <w:r>
+        <w:rPr>
+          <w:rFonts w:hint="cs"/>
+          <w:cs/>
+        </w:rPr>
+        <w:t xml:space="preserve"> และทำการอ่าน </w:t>
+      </w:r>
+      <w:r>
+        <w:t xml:space="preserve">csv </w:t>
+      </w:r>
+      <w:r>
+        <w:rPr>
+          <w:rFonts w:hint="cs"/>
+          <w:cs/>
+        </w:rPr>
+        <w:t xml:space="preserve">ของรายละเอียดวิชา </w:t>
+      </w:r>
+      <w:r>
+        <w:t xml:space="preserve">(2560-2564.csv) </w:t>
+      </w:r>
+      <w:r>
+        <w:rPr>
+          <w:rFonts w:hint="cs"/>
+          <w:cs/>
+        </w:rPr>
+        <w:t xml:space="preserve">แล้วเข้ากระบวนการ </w:t>
+      </w:r>
+      <w:r>
+        <w:t xml:space="preserve">NLP </w:t>
+      </w:r>
+      <w:r>
+        <w:rPr>
+          <w:rFonts w:hint="cs"/>
+          <w:cs/>
+        </w:rPr>
+        <w:t xml:space="preserve">แล้วจะนำหมวดหมู่วิชามาเพิ่มเป็น </w:t>
+      </w:r>
+      <w:r>
+        <w:t xml:space="preserve">Column </w:t>
+      </w:r>
+      <w:r>
+        <w:rPr>
+          <w:rFonts w:hint="cs"/>
+          <w:cs/>
+        </w:rPr>
+        <w:t xml:space="preserve">ใน </w:t>
+      </w:r>
+      <w:proofErr w:type="spellStart"/>
+      <w:r>
+        <w:t>DataFrame</w:t>
+      </w:r>
+      <w:proofErr w:type="spellEnd"/>
+      <w:r>
+        <w:t xml:space="preserve"> </w:t>
+      </w:r>
+      <w:r>
+        <w:rPr>
+          <w:rFonts w:hint="cs"/>
+          <w:cs/>
+        </w:rPr>
+        <w:t xml:space="preserve">ที่จะนำมา </w:t>
+      </w:r>
+      <w:r>
+        <w:t xml:space="preserve">train model </w:t>
+      </w:r>
+      <w:r>
+        <w:rPr>
+          <w:rFonts w:hint="cs"/>
+          <w:cs/>
+        </w:rPr>
+        <w:t xml:space="preserve">หลักจากนั้นจะนำ </w:t>
+      </w:r>
+      <w:proofErr w:type="spellStart"/>
+      <w:r>
+        <w:t>Dataframe</w:t>
+      </w:r>
+      <w:proofErr w:type="spellEnd"/>
+      <w:r>
+        <w:t xml:space="preserve"> </w:t>
+      </w:r>
+      <w:r>
+        <w:rPr>
+          <w:rFonts w:hint="cs"/>
+          <w:cs/>
+        </w:rPr>
+        <w:t xml:space="preserve">เข้าไป </w:t>
+      </w:r>
+      <w:r>
+        <w:t xml:space="preserve">train </w:t>
+      </w:r>
+      <w:r>
+        <w:rPr>
+          <w:rFonts w:hint="cs"/>
+          <w:cs/>
+        </w:rPr>
+        <w:t xml:space="preserve">ด้วยการเลือก </w:t>
+      </w:r>
+      <w:r>
+        <w:t xml:space="preserve">algorithm </w:t>
+      </w:r>
+      <w:r>
+        <w:rPr>
+          <w:rFonts w:hint="cs"/>
+          <w:cs/>
+        </w:rPr>
+        <w:t xml:space="preserve">เป็น </w:t>
+      </w:r>
+      <w:r>
+        <w:t xml:space="preserve">SVD </w:t>
+      </w:r>
+      <w:r>
+        <w:rPr>
+          <w:rFonts w:hint="cs"/>
+          <w:cs/>
+        </w:rPr>
+        <w:t>และทำ</w:t>
+      </w:r>
+      <w:r>
+        <w:rPr>
+          <w:rFonts w:hint="cs"/>
+          <w:cs/>
+        </w:rPr>
+        <w:t xml:space="preserve">การ </w:t>
+      </w:r>
+      <w:r>
+        <w:t xml:space="preserve">Tune </w:t>
+      </w:r>
+      <w:r>
+        <w:rPr>
+          <w:rFonts w:hint="cs"/>
+          <w:cs/>
+        </w:rPr>
+        <w:t xml:space="preserve">ค่า </w:t>
+      </w:r>
+      <w:proofErr w:type="spellStart"/>
+      <w:r>
+        <w:t>n_factors</w:t>
+      </w:r>
+      <w:proofErr w:type="spellEnd"/>
+      <w:r>
+        <w:t xml:space="preserve"> </w:t>
+      </w:r>
+      <w:r>
+        <w:rPr>
+          <w:rFonts w:hint="cs"/>
+          <w:cs/>
+        </w:rPr>
+        <w:t xml:space="preserve">และ </w:t>
+      </w:r>
+      <w:proofErr w:type="spellStart"/>
+      <w:r>
+        <w:t>n_epochs</w:t>
+      </w:r>
+      <w:proofErr w:type="spellEnd"/>
+      <w:r>
+        <w:t xml:space="preserve"> </w:t>
+      </w:r>
+      <w:r>
+        <w:rPr>
+          <w:rFonts w:hint="cs"/>
+          <w:cs/>
+        </w:rPr>
+        <w:t xml:space="preserve">ให้ได้ค่า </w:t>
+      </w:r>
+      <w:r>
+        <w:t xml:space="preserve">RMSE </w:t>
+      </w:r>
+      <w:r>
+        <w:rPr>
+          <w:rFonts w:hint="cs"/>
+          <w:cs/>
+        </w:rPr>
+        <w:t xml:space="preserve">ที่ดีที่สุดแล้วจะนำ </w:t>
+      </w:r>
+      <w:r>
+        <w:t xml:space="preserve">Model </w:t>
+      </w:r>
+      <w:r>
+        <w:rPr>
+          <w:rFonts w:hint="cs"/>
+          <w:cs/>
+        </w:rPr>
+        <w:t xml:space="preserve">ไป </w:t>
+      </w:r>
+      <w:r>
+        <w:t xml:space="preserve">Prediction Missing Value </w:t>
+      </w:r>
+      <w:r>
+        <w:rPr>
+          <w:rFonts w:hint="cs"/>
+          <w:cs/>
+        </w:rPr>
+        <w:t xml:space="preserve">ใน </w:t>
+      </w:r>
+      <w:proofErr w:type="spellStart"/>
+      <w:r>
+        <w:t>Dataframe</w:t>
+      </w:r>
+      <w:proofErr w:type="spellEnd"/>
+    </w:p>
+    <w:p>
+      <w:pPr>
+        <w:ind w:left="720" w:firstLine="720"/>
+        <w:rPr>
+          <w:rFonts w:hint="cs"/>
+          <w:i/>
+          <w:iCs/>
+          <w:color w:val="767171" w:themeColor="background2" w:themeShade="80"/>
+          <w:sz w:val="24"/>
+          <w:szCs w:val="24"/>
+        </w:rPr>
+      </w:pPr>
+      <w:r>
+        <w:rPr>
+          <w:rFonts w:hint="cs"/>
+          <w:noProof/>
         </w:rPr>
         <w:lastRenderedPageBreak/>
-        <w:t xml:space="preserve">ของนักศึกษากับวิชาที่ไม่ได้ลงมาเป็นการ </w:t>
-      </w:r>
-      <w:r>
-        <w:t xml:space="preserve">Fill Column </w:t>
-      </w:r>
-      <w:r>
-        <w:rPr>
-          <w:rFonts w:hint="cs"/>
-          <w:cs/>
-        </w:rPr>
-        <w:t xml:space="preserve">ที่ยังไม่เต็มของเกรด </w:t>
-      </w:r>
-      <w:r>
-        <w:t>(</w:t>
-      </w:r>
-      <w:r>
-        <w:rPr>
-          <w:rFonts w:hint="cs"/>
-          <w:cs/>
-        </w:rPr>
-        <w:t xml:space="preserve">นักศึกษาบางคนไม่ได้ลงเรียนบางวิชาทำให้ซึ่งอาจทำให้การ </w:t>
-      </w:r>
-      <w:r>
-        <w:t>Prediction</w:t>
-      </w:r>
-      <w:r>
+        <w:drawing>
+          <wp:anchor distT="0" distB="0" distL="114300" distR="114300" simplePos="0" relativeHeight="251663360" behindDoc="0" locked="0" layoutInCell="1" allowOverlap="1" wp14:anchorId="483A9AF3" wp14:editId="3EF115BF">
+            <wp:simplePos x="0" y="0"/>
+            <wp:positionH relativeFrom="column">
+              <wp:posOffset>-76200</wp:posOffset>
+            </wp:positionH>
+            <wp:positionV relativeFrom="paragraph">
+              <wp:posOffset>2136140</wp:posOffset>
+            </wp:positionV>
+            <wp:extent cx="6016625" cy="1151255"/>
+            <wp:effectExtent l="0" t="0" r="3175" b="0"/>
+            <wp:wrapTopAndBottom/>
+            <wp:docPr id="7" name="Picture 7" descr="Text&#10;&#10;Description automatically generated"/>
+            <wp:cNvGraphicFramePr>
+              <a:graphicFrameLocks xmlns:a="http://schemas.openxmlformats.org/drawingml/2006/main" noChangeAspect="1"/>
+            </wp:cNvGraphicFramePr>
+            <a:graphic xmlns:a="http://schemas.openxmlformats.org/drawingml/2006/main">
+              <a:graphicData uri="http://schemas.openxmlformats.org/drawingml/2006/picture">
+                <pic:pic xmlns:pic="http://schemas.openxmlformats.org/drawingml/2006/picture">
+                  <pic:nvPicPr>
+                    <pic:cNvPr id="7" name="Picture 7" descr="Text&#10;&#10;Description automatically generated"/>
+                    <pic:cNvPicPr/>
+                  </pic:nvPicPr>
+                  <pic:blipFill>
+                    <a:blip r:embed="rId14">
+                      <a:extLst>
+                        <a:ext uri="{28A0092B-C50C-407E-A947-70E740481C1C}">
+                          <a14:useLocalDpi xmlns:a14="http://schemas.microsoft.com/office/drawing/2010/main" val="0"/>
+                        </a:ext>
+                      </a:extLst>
+                    </a:blip>
+                    <a:stretch>
+                      <a:fillRect/>
+                    </a:stretch>
+                  </pic:blipFill>
+                  <pic:spPr>
+                    <a:xfrm>
+                      <a:off x="0" y="0"/>
+                      <a:ext cx="6016625" cy="1151255"/>
+                    </a:xfrm>
+                    <a:prstGeom prst="rect">
+                      <a:avLst/>
+                    </a:prstGeom>
+                  </pic:spPr>
+                </pic:pic>
+              </a:graphicData>
+            </a:graphic>
+          </wp:anchor>
+        </w:drawing>
+      </w:r>
+      <w:r>
+        <w:rPr>
+          <w:rFonts w:hint="cs"/>
+          <w:noProof/>
+        </w:rPr>
+        <w:drawing>
+          <wp:anchor distT="0" distB="0" distL="114300" distR="114300" simplePos="0" relativeHeight="251662336" behindDoc="0" locked="0" layoutInCell="1" allowOverlap="1" wp14:anchorId="462390EB" wp14:editId="2266868F">
+            <wp:simplePos x="0" y="0"/>
+            <wp:positionH relativeFrom="column">
+              <wp:posOffset>-78740</wp:posOffset>
+            </wp:positionH>
+            <wp:positionV relativeFrom="paragraph">
+              <wp:posOffset>0</wp:posOffset>
+            </wp:positionV>
+            <wp:extent cx="6016625" cy="1776095"/>
+            <wp:effectExtent l="0" t="0" r="3175" b="0"/>
+            <wp:wrapTopAndBottom/>
+            <wp:docPr id="6" name="Picture 6" descr="Graphical user interface, application&#10;&#10;Description automatically generated"/>
+            <wp:cNvGraphicFramePr>
+              <a:graphicFrameLocks xmlns:a="http://schemas.openxmlformats.org/drawingml/2006/main" noChangeAspect="1"/>
+            </wp:cNvGraphicFramePr>
+            <a:graphic xmlns:a="http://schemas.openxmlformats.org/drawingml/2006/main">
+              <a:graphicData uri="http://schemas.openxmlformats.org/drawingml/2006/picture">
+                <pic:pic xmlns:pic="http://schemas.openxmlformats.org/drawingml/2006/picture">
+                  <pic:nvPicPr>
+                    <pic:cNvPr id="6" name="Picture 6" descr="Graphical user interface, application&#10;&#10;Description automatically generated"/>
+                    <pic:cNvPicPr/>
+                  </pic:nvPicPr>
+                  <pic:blipFill>
+                    <a:blip r:embed="rId15">
+                      <a:extLst>
+                        <a:ext uri="{28A0092B-C50C-407E-A947-70E740481C1C}">
+                          <a14:useLocalDpi xmlns:a14="http://schemas.microsoft.com/office/drawing/2010/main" val="0"/>
+                        </a:ext>
+                      </a:extLst>
+                    </a:blip>
+                    <a:stretch>
+                      <a:fillRect/>
+                    </a:stretch>
+                  </pic:blipFill>
+                  <pic:spPr>
+                    <a:xfrm>
+                      <a:off x="0" y="0"/>
+                      <a:ext cx="6016625" cy="1776095"/>
+                    </a:xfrm>
+                    <a:prstGeom prst="rect">
+                      <a:avLst/>
+                    </a:prstGeom>
+                  </pic:spPr>
+                </pic:pic>
+              </a:graphicData>
+            </a:graphic>
+          </wp:anchor>
+        </w:drawing>
+      </w:r>
+      <w:r>
+        <w:rPr>
+          <w:rFonts w:hint="cs"/>
+          <w:i/>
+          <w:iCs/>
+          <w:color w:val="767171" w:themeColor="background2" w:themeShade="80"/>
+          <w:sz w:val="24"/>
+          <w:szCs w:val="24"/>
+          <w:cs/>
+        </w:rPr>
+        <w:t xml:space="preserve">รูปที่ </w:t>
+      </w:r>
+      <w:r>
+        <w:rPr>
+          <w:i/>
+          <w:iCs/>
+          <w:color w:val="767171" w:themeColor="background2" w:themeShade="80"/>
+          <w:sz w:val="24"/>
+          <w:szCs w:val="24"/>
+        </w:rPr>
+        <w:t>5 Import Lib Surprise</w:t>
+      </w:r>
+      <w:r>
+        <w:rPr>
+          <w:i/>
+          <w:iCs/>
+          <w:color w:val="767171" w:themeColor="background2" w:themeShade="80"/>
+          <w:sz w:val="24"/>
+          <w:szCs w:val="24"/>
+        </w:rPr>
         <w:t xml:space="preserve"> </w:t>
       </w:r>
       <w:r>
         <w:rPr>
           <w:rFonts w:hint="cs"/>
-          <w:cs/>
-        </w:rPr>
-        <w:t xml:space="preserve">หรือการ </w:t>
-      </w:r>
-      <w:r>
-        <w:t xml:space="preserve">Train Model </w:t>
-      </w:r>
-      <w:r>
-        <w:rPr>
-          <w:rFonts w:hint="cs"/>
-          <w:cs/>
-        </w:rPr>
-        <w:t>สำหรับการหาอาชีพนั้นอาจเกิดข้อผิดพลาดได้</w:t>
-      </w:r>
-      <w:r>
-        <w:t>)</w:t>
+          <w:i/>
+          <w:iCs/>
+          <w:color w:val="767171" w:themeColor="background2" w:themeShade="80"/>
+          <w:sz w:val="24"/>
+          <w:szCs w:val="24"/>
+          <w:cs/>
+        </w:rPr>
+        <w:t xml:space="preserve">และ </w:t>
+      </w:r>
+      <w:r>
+        <w:rPr>
+          <w:i/>
+          <w:iCs/>
+          <w:color w:val="767171" w:themeColor="background2" w:themeShade="80"/>
+          <w:sz w:val="24"/>
+          <w:szCs w:val="24"/>
+        </w:rPr>
+        <w:t xml:space="preserve">query </w:t>
+      </w:r>
+      <w:r>
+        <w:rPr>
+          <w:rFonts w:hint="cs"/>
+          <w:i/>
+          <w:iCs/>
+          <w:color w:val="767171" w:themeColor="background2" w:themeShade="80"/>
+          <w:sz w:val="24"/>
+          <w:szCs w:val="24"/>
+          <w:cs/>
+        </w:rPr>
+        <w:t xml:space="preserve">ค่าเฉลี่ยของเกรดของนักศึกษาในวิชาแต่ละ </w:t>
+      </w:r>
+      <w:r>
+        <w:rPr>
+          <w:i/>
+          <w:iCs/>
+          <w:color w:val="767171" w:themeColor="background2" w:themeShade="80"/>
+          <w:sz w:val="24"/>
+          <w:szCs w:val="24"/>
+        </w:rPr>
+        <w:t xml:space="preserve">Type </w:t>
+      </w:r>
+      <w:r>
+        <w:rPr>
+          <w:rFonts w:hint="cs"/>
+          <w:i/>
+          <w:iCs/>
+          <w:color w:val="767171" w:themeColor="background2" w:themeShade="80"/>
+          <w:sz w:val="24"/>
+          <w:szCs w:val="24"/>
+          <w:cs/>
+        </w:rPr>
+        <w:t xml:space="preserve">มาเป็น </w:t>
+      </w:r>
+      <w:proofErr w:type="spellStart"/>
+      <w:r>
+        <w:rPr>
+          <w:i/>
+          <w:iCs/>
+          <w:color w:val="767171" w:themeColor="background2" w:themeShade="80"/>
+          <w:sz w:val="24"/>
+          <w:szCs w:val="24"/>
+        </w:rPr>
+        <w:t>Dataframe</w:t>
+      </w:r>
+      <w:proofErr w:type="spellEnd"/>
+    </w:p>
+    <w:p>
+      <w:pPr>
+        <w:rPr>
+          <w:i/>
+          <w:iCs/>
+          <w:color w:val="767171" w:themeColor="background2" w:themeShade="80"/>
+          <w:sz w:val="24"/>
+          <w:szCs w:val="24"/>
+        </w:rPr>
+      </w:pPr>
+      <w:r>
+        <w:rPr>
+          <w:rFonts w:hint="cs"/>
+          <w:noProof/>
+        </w:rPr>
+        <w:drawing>
+          <wp:anchor distT="0" distB="0" distL="114300" distR="114300" simplePos="0" relativeHeight="251664384" behindDoc="0" locked="0" layoutInCell="1" allowOverlap="1" wp14:anchorId="10CAE2E8" wp14:editId="050C3266">
+            <wp:simplePos x="0" y="0"/>
+            <wp:positionH relativeFrom="column">
+              <wp:posOffset>-85725</wp:posOffset>
+            </wp:positionH>
+            <wp:positionV relativeFrom="paragraph">
+              <wp:posOffset>1551940</wp:posOffset>
+            </wp:positionV>
+            <wp:extent cx="6016625" cy="2022475"/>
+            <wp:effectExtent l="0" t="0" r="3175" b="0"/>
+            <wp:wrapTopAndBottom/>
+            <wp:docPr id="8" name="Picture 8" descr="Text&#10;&#10;Description automatically generated"/>
+            <wp:cNvGraphicFramePr>
+              <a:graphicFrameLocks xmlns:a="http://schemas.openxmlformats.org/drawingml/2006/main" noChangeAspect="1"/>
+            </wp:cNvGraphicFramePr>
+            <a:graphic xmlns:a="http://schemas.openxmlformats.org/drawingml/2006/main">
+              <a:graphicData uri="http://schemas.openxmlformats.org/drawingml/2006/picture">
+                <pic:pic xmlns:pic="http://schemas.openxmlformats.org/drawingml/2006/picture">
+                  <pic:nvPicPr>
+                    <pic:cNvPr id="8" name="Picture 8" descr="Text&#10;&#10;Description automatically generated"/>
+                    <pic:cNvPicPr/>
+                  </pic:nvPicPr>
+                  <pic:blipFill>
+                    <a:blip r:embed="rId16">
+                      <a:extLst>
+                        <a:ext uri="{28A0092B-C50C-407E-A947-70E740481C1C}">
+                          <a14:useLocalDpi xmlns:a14="http://schemas.microsoft.com/office/drawing/2010/main" val="0"/>
+                        </a:ext>
+                      </a:extLst>
+                    </a:blip>
+                    <a:stretch>
+                      <a:fillRect/>
+                    </a:stretch>
+                  </pic:blipFill>
+                  <pic:spPr>
+                    <a:xfrm>
+                      <a:off x="0" y="0"/>
+                      <a:ext cx="6016625" cy="2022475"/>
+                    </a:xfrm>
+                    <a:prstGeom prst="rect">
+                      <a:avLst/>
+                    </a:prstGeom>
+                  </pic:spPr>
+                </pic:pic>
+              </a:graphicData>
+            </a:graphic>
+          </wp:anchor>
+        </w:drawing>
+      </w:r>
+      <w:r>
+        <w:tab/>
+      </w:r>
+      <w:r>
+        <w:tab/>
+      </w:r>
+      <w:r>
+        <w:tab/>
+      </w:r>
+      <w:r>
+        <w:rPr>
+          <w:rFonts w:hint="cs"/>
+          <w:i/>
+          <w:iCs/>
+          <w:color w:val="767171" w:themeColor="background2" w:themeShade="80"/>
+          <w:sz w:val="24"/>
+          <w:szCs w:val="24"/>
+          <w:cs/>
+        </w:rPr>
+        <w:t xml:space="preserve">รูปที่ </w:t>
+      </w:r>
+      <w:r>
+        <w:rPr>
+          <w:i/>
+          <w:iCs/>
+          <w:color w:val="767171" w:themeColor="background2" w:themeShade="80"/>
+          <w:sz w:val="24"/>
+          <w:szCs w:val="24"/>
+        </w:rPr>
+        <w:t xml:space="preserve">6 </w:t>
+      </w:r>
+      <w:r>
+        <w:rPr>
+          <w:rFonts w:hint="cs"/>
+          <w:i/>
+          <w:iCs/>
+          <w:color w:val="767171" w:themeColor="background2" w:themeShade="80"/>
+          <w:sz w:val="24"/>
+          <w:szCs w:val="24"/>
+          <w:cs/>
+        </w:rPr>
+        <w:t xml:space="preserve">ตรวจสอบความถูกต้องของข้อมูลโดยการ </w:t>
+      </w:r>
+      <w:r>
+        <w:rPr>
+          <w:i/>
+          <w:iCs/>
+          <w:color w:val="767171" w:themeColor="background2" w:themeShade="80"/>
+          <w:sz w:val="24"/>
+          <w:szCs w:val="24"/>
+        </w:rPr>
+        <w:t xml:space="preserve">query </w:t>
+      </w:r>
+      <w:r>
+        <w:rPr>
+          <w:rFonts w:hint="cs"/>
+          <w:i/>
+          <w:iCs/>
+          <w:color w:val="767171" w:themeColor="background2" w:themeShade="80"/>
+          <w:sz w:val="24"/>
+          <w:szCs w:val="24"/>
+          <w:cs/>
+        </w:rPr>
+        <w:t xml:space="preserve"> มา </w:t>
+      </w:r>
+      <w:r>
+        <w:rPr>
+          <w:i/>
+          <w:iCs/>
+          <w:color w:val="767171" w:themeColor="background2" w:themeShade="80"/>
+          <w:sz w:val="24"/>
+          <w:szCs w:val="24"/>
+        </w:rPr>
+        <w:t>1 User</w:t>
+      </w:r>
+    </w:p>
+    <w:p>
+      <w:r>
+        <w:rPr>
+          <w:rFonts w:hint="cs"/>
+          <w:noProof/>
+        </w:rPr>
+        <w:drawing>
+          <wp:anchor distT="0" distB="0" distL="114300" distR="114300" simplePos="0" relativeHeight="251666432" behindDoc="0" locked="0" layoutInCell="1" allowOverlap="1" wp14:anchorId="1F6D51FA" wp14:editId="56307742">
+            <wp:simplePos x="0" y="0"/>
+            <wp:positionH relativeFrom="margin">
+              <wp:posOffset>-60960</wp:posOffset>
+            </wp:positionH>
+            <wp:positionV relativeFrom="paragraph">
+              <wp:posOffset>2428875</wp:posOffset>
+            </wp:positionV>
+            <wp:extent cx="3389630" cy="2371090"/>
+            <wp:effectExtent l="0" t="0" r="1270" b="0"/>
+            <wp:wrapTopAndBottom/>
+            <wp:docPr id="10" name="Picture 10" descr="Text&#10;&#10;Description automatically generated"/>
+            <wp:cNvGraphicFramePr>
+              <a:graphicFrameLocks xmlns:a="http://schemas.openxmlformats.org/drawingml/2006/main" noChangeAspect="1"/>
+            </wp:cNvGraphicFramePr>
+            <a:graphic xmlns:a="http://schemas.openxmlformats.org/drawingml/2006/main">
+              <a:graphicData uri="http://schemas.openxmlformats.org/drawingml/2006/picture">
+                <pic:pic xmlns:pic="http://schemas.openxmlformats.org/drawingml/2006/picture">
+                  <pic:nvPicPr>
+                    <pic:cNvPr id="10" name="Picture 10" descr="Text&#10;&#10;Description automatically generated"/>
+                    <pic:cNvPicPr/>
+                  </pic:nvPicPr>
+                  <pic:blipFill>
+                    <a:blip r:embed="rId17">
+                      <a:extLst>
+                        <a:ext uri="{28A0092B-C50C-407E-A947-70E740481C1C}">
+                          <a14:useLocalDpi xmlns:a14="http://schemas.microsoft.com/office/drawing/2010/main" val="0"/>
+                        </a:ext>
+                      </a:extLst>
+                    </a:blip>
+                    <a:stretch>
+                      <a:fillRect/>
+                    </a:stretch>
+                  </pic:blipFill>
+                  <pic:spPr>
+                    <a:xfrm>
+                      <a:off x="0" y="0"/>
+                      <a:ext cx="3389630" cy="2371090"/>
+                    </a:xfrm>
+                    <a:prstGeom prst="rect">
+                      <a:avLst/>
+                    </a:prstGeom>
+                  </pic:spPr>
+                </pic:pic>
+              </a:graphicData>
+            </a:graphic>
+            <wp14:sizeRelH relativeFrom="page">
+              <wp14:pctWidth>0</wp14:pctWidth>
+            </wp14:sizeRelH>
+            <wp14:sizeRelV relativeFrom="page">
+              <wp14:pctHeight>0</wp14:pctHeight>
+            </wp14:sizeRelV>
+          </wp:anchor>
+        </w:drawing>
+      </w:r>
+    </w:p>
+    <w:p/>
+    <w:p>
+      <w:r>
+        <w:rPr>
+          <w:rFonts w:hint="cs"/>
+          <w:noProof/>
+        </w:rPr>
+        <w:lastRenderedPageBreak/>
+        <w:drawing>
+          <wp:anchor distT="0" distB="0" distL="114300" distR="114300" simplePos="0" relativeHeight="251667456" behindDoc="0" locked="0" layoutInCell="1" allowOverlap="1" wp14:anchorId="2D882EF3" wp14:editId="48CF1577">
+            <wp:simplePos x="0" y="0"/>
+            <wp:positionH relativeFrom="margin">
+              <wp:align>left</wp:align>
+            </wp:positionH>
+            <wp:positionV relativeFrom="paragraph">
+              <wp:posOffset>48</wp:posOffset>
+            </wp:positionV>
+            <wp:extent cx="4813300" cy="4675505"/>
+            <wp:effectExtent l="0" t="0" r="6350" b="0"/>
+            <wp:wrapTopAndBottom/>
+            <wp:docPr id="11" name="Picture 11" descr="Text&#10;&#10;Description automatically generated"/>
+            <wp:cNvGraphicFramePr>
+              <a:graphicFrameLocks xmlns:a="http://schemas.openxmlformats.org/drawingml/2006/main" noChangeAspect="1"/>
+            </wp:cNvGraphicFramePr>
+            <a:graphic xmlns:a="http://schemas.openxmlformats.org/drawingml/2006/main">
+              <a:graphicData uri="http://schemas.openxmlformats.org/drawingml/2006/picture">
+                <pic:pic xmlns:pic="http://schemas.openxmlformats.org/drawingml/2006/picture">
+                  <pic:nvPicPr>
+                    <pic:cNvPr id="11" name="Picture 11" descr="Text&#10;&#10;Description automatically generated"/>
+                    <pic:cNvPicPr/>
+                  </pic:nvPicPr>
+                  <pic:blipFill>
+                    <a:blip r:embed="rId18">
+                      <a:extLst>
+                        <a:ext uri="{28A0092B-C50C-407E-A947-70E740481C1C}">
+                          <a14:useLocalDpi xmlns:a14="http://schemas.microsoft.com/office/drawing/2010/main" val="0"/>
+                        </a:ext>
+                      </a:extLst>
+                    </a:blip>
+                    <a:stretch>
+                      <a:fillRect/>
+                    </a:stretch>
+                  </pic:blipFill>
+                  <pic:spPr>
+                    <a:xfrm>
+                      <a:off x="0" y="0"/>
+                      <a:ext cx="4820665" cy="4682404"/>
+                    </a:xfrm>
+                    <a:prstGeom prst="rect">
+                      <a:avLst/>
+                    </a:prstGeom>
+                  </pic:spPr>
+                </pic:pic>
+              </a:graphicData>
+            </a:graphic>
+            <wp14:sizeRelH relativeFrom="margin">
+              <wp14:pctWidth>0</wp14:pctWidth>
+            </wp14:sizeRelH>
+            <wp14:sizeRelV relativeFrom="margin">
+              <wp14:pctHeight>0</wp14:pctHeight>
+            </wp14:sizeRelV>
+          </wp:anchor>
+        </w:drawing>
+      </w:r>
+    </w:p>
+    <w:p>
+      <w:r>
+        <w:rPr>
+          <w:noProof/>
+        </w:rPr>
+        <w:drawing>
+          <wp:anchor distT="0" distB="0" distL="114300" distR="114300" simplePos="0" relativeHeight="251668480" behindDoc="0" locked="0" layoutInCell="1" allowOverlap="1" wp14:anchorId="1A2B7102" wp14:editId="14FEBD5D">
+            <wp:simplePos x="0" y="0"/>
+            <wp:positionH relativeFrom="margin">
+              <wp:align>left</wp:align>
+            </wp:positionH>
+            <wp:positionV relativeFrom="paragraph">
+              <wp:posOffset>296833</wp:posOffset>
+            </wp:positionV>
+            <wp:extent cx="6016625" cy="1623060"/>
+            <wp:effectExtent l="0" t="0" r="3175" b="0"/>
+            <wp:wrapTopAndBottom/>
+            <wp:docPr id="12" name="Picture 12" descr="Text&#10;&#10;Description automatically generated"/>
+            <wp:cNvGraphicFramePr>
+              <a:graphicFrameLocks xmlns:a="http://schemas.openxmlformats.org/drawingml/2006/main" noChangeAspect="1"/>
+            </wp:cNvGraphicFramePr>
+            <a:graphic xmlns:a="http://schemas.openxmlformats.org/drawingml/2006/main">
+              <a:graphicData uri="http://schemas.openxmlformats.org/drawingml/2006/picture">
+                <pic:pic xmlns:pic="http://schemas.openxmlformats.org/drawingml/2006/picture">
+                  <pic:nvPicPr>
+                    <pic:cNvPr id="12" name="Picture 12" descr="Text&#10;&#10;Description automatically generated"/>
+                    <pic:cNvPicPr/>
+                  </pic:nvPicPr>
+                  <pic:blipFill>
+                    <a:blip r:embed="rId19">
+                      <a:extLst>
+                        <a:ext uri="{28A0092B-C50C-407E-A947-70E740481C1C}">
+                          <a14:useLocalDpi xmlns:a14="http://schemas.microsoft.com/office/drawing/2010/main" val="0"/>
+                        </a:ext>
+                      </a:extLst>
+                    </a:blip>
+                    <a:stretch>
+                      <a:fillRect/>
+                    </a:stretch>
+                  </pic:blipFill>
+                  <pic:spPr>
+                    <a:xfrm>
+                      <a:off x="0" y="0"/>
+                      <a:ext cx="6016625" cy="1623060"/>
+                    </a:xfrm>
+                    <a:prstGeom prst="rect">
+                      <a:avLst/>
+                    </a:prstGeom>
+                  </pic:spPr>
+                </pic:pic>
+              </a:graphicData>
+            </a:graphic>
+          </wp:anchor>
+        </w:drawing>
+      </w:r>
+    </w:p>
+    <w:p/>
+    <w:p/>
+    <w:p/>
+    <w:p/>
+    <w:p>
+      <w:pPr>
+        <w:rPr>
+          <w:rFonts w:hint="cs"/>
+        </w:rPr>
+      </w:pPr>
+    </w:p>
+    <w:p>
+      <w:pPr>
+        <w:pStyle w:val="Heading2"/>
+      </w:pPr>
+      <w:r>
+        <w:rPr>
+          <w:rFonts w:hint="cs"/>
+          <w:cs/>
+        </w:rPr>
+        <w:lastRenderedPageBreak/>
+        <w:t>ปัญหาที่เกิดขึ้น</w:t>
+      </w:r>
+      <w:r>
+        <w:rPr>
+          <w:rFonts w:hint="cs"/>
+          <w:cs/>
+        </w:rPr>
+        <w:t>และแนวทางการแก้</w:t>
+      </w:r>
+      <w:r>
+        <w:rPr>
+          <w:rFonts w:hint="cs"/>
+          <w:cs/>
+        </w:rPr>
+        <w:t>ไข</w:t>
+      </w:r>
+    </w:p>
+    <w:p>
+      <w:pPr>
+        <w:ind w:left="360"/>
+      </w:pPr>
+      <w:r>
+        <w:rPr>
+          <w:rFonts w:hint="cs"/>
+          <w:cs/>
+        </w:rPr>
+        <w:t>ปัญหาจากครั้งก่อน</w:t>
+      </w:r>
+    </w:p>
+    <w:p>
+      <w:pPr>
+        <w:ind w:left="360" w:firstLine="360"/>
+      </w:pPr>
+      <w:r>
+        <w:rPr>
+          <w:rFonts w:hint="cs"/>
+          <w:cs/>
+        </w:rPr>
+        <w:t xml:space="preserve">1 </w:t>
+      </w:r>
+      <w:r>
+        <w:t>Docker Image Design</w:t>
+      </w:r>
+    </w:p>
+    <w:p>
+      <w:pPr>
+        <w:ind w:left="360"/>
+        <w:rPr>
+          <w:cs/>
+        </w:rPr>
+      </w:pPr>
+      <w:r>
+        <w:tab/>
+      </w:r>
+      <w:r>
+        <w:rPr>
+          <w:cs/>
+        </w:rPr>
+        <w:tab/>
+      </w:r>
+      <w:r>
+        <w:rPr>
+          <w:rFonts w:hint="cs"/>
+          <w:cs/>
+        </w:rPr>
+        <w:t>ปัจจุบัน</w:t>
+      </w:r>
+      <w:r>
+        <w:rPr>
+          <w:rFonts w:hint="cs"/>
+          <w:cs/>
+        </w:rPr>
+        <w:t xml:space="preserve">ได้มีการข้ามเรื่องนี้ไปก่อนแล้ว </w:t>
+      </w:r>
+      <w:r>
+        <w:t xml:space="preserve">Focus </w:t>
+      </w:r>
+      <w:r>
+        <w:rPr>
+          <w:rFonts w:hint="cs"/>
+          <w:cs/>
+        </w:rPr>
+        <w:t xml:space="preserve">กับงานส่วนของการพัฒนา </w:t>
+      </w:r>
+      <w:r>
+        <w:t xml:space="preserve">Model </w:t>
+      </w:r>
+      <w:r>
+        <w:rPr>
+          <w:rFonts w:hint="cs"/>
+          <w:cs/>
+        </w:rPr>
+        <w:t>แทน</w:t>
+      </w:r>
+    </w:p>
+    <w:p>
+      <w:pPr>
+        <w:ind w:firstLine="720"/>
+      </w:pPr>
+      <w:r>
+        <w:t>2 Data Transform</w:t>
+      </w:r>
+    </w:p>
+    <w:p>
+      <w:pPr>
+        <w:ind w:left="1440"/>
+        <w:rPr>
+          <w:cs/>
+        </w:rPr>
+      </w:pPr>
+      <w:r>
+        <w:rPr>
+          <w:rFonts w:hint="cs"/>
+          <w:cs/>
+        </w:rPr>
+        <w:t xml:space="preserve">ปัจจุบันในส่วนของ </w:t>
+      </w:r>
+      <w:r>
+        <w:t xml:space="preserve">Data </w:t>
+      </w:r>
+      <w:r>
+        <w:rPr>
+          <w:rFonts w:hint="cs"/>
+          <w:cs/>
+        </w:rPr>
+        <w:t>ที่ใช้งานได้</w:t>
+      </w:r>
+      <w:r>
+        <w:rPr>
+          <w:rFonts w:hint="cs"/>
+          <w:cs/>
+        </w:rPr>
+        <w:t xml:space="preserve">แก้ไขให้เกรด </w:t>
+      </w:r>
+      <w:r>
+        <w:t xml:space="preserve">S </w:t>
+      </w:r>
+      <w:r>
+        <w:rPr>
+          <w:rFonts w:hint="cs"/>
+          <w:cs/>
+        </w:rPr>
+        <w:t xml:space="preserve">มีค่าเทียบเท่ากับ </w:t>
+      </w:r>
+      <w:r>
+        <w:t xml:space="preserve">4 </w:t>
+      </w:r>
+      <w:r>
+        <w:rPr>
+          <w:rFonts w:hint="cs"/>
+          <w:cs/>
+        </w:rPr>
+        <w:t xml:space="preserve">และเกรด </w:t>
+      </w:r>
+      <w:r>
+        <w:t xml:space="preserve">U </w:t>
+      </w:r>
+      <w:r>
+        <w:rPr>
+          <w:rFonts w:hint="cs"/>
+          <w:cs/>
+        </w:rPr>
+        <w:t xml:space="preserve">เท่ากับ </w:t>
+      </w:r>
+      <w:r>
+        <w:t xml:space="preserve">0 </w:t>
+      </w:r>
+      <w:r>
+        <w:rPr>
+          <w:rFonts w:hint="cs"/>
+          <w:cs/>
+        </w:rPr>
+        <w:t>ปัญหาตรงนี้จึงหมดไป</w:t>
+      </w:r>
+    </w:p>
+    <w:p>
+      <w:pPr>
+        <w:ind w:left="360"/>
+      </w:pPr>
+      <w:r>
+        <w:rPr>
+          <w:rFonts w:hint="cs"/>
+          <w:cs/>
+        </w:rPr>
+        <w:t>ปัญหา ณ ปัจจุบัน</w:t>
+      </w:r>
+    </w:p>
+    <w:p>
+      <w:pPr>
+        <w:ind w:left="360"/>
+      </w:pPr>
+      <w:r>
+        <w:rPr>
+          <w:cs/>
+        </w:rPr>
+        <w:tab/>
+      </w:r>
+      <w:r>
+        <w:rPr>
+          <w:rFonts w:hint="cs"/>
+          <w:cs/>
+        </w:rPr>
+        <w:t xml:space="preserve">1 </w:t>
+      </w:r>
+      <w:r>
+        <w:t xml:space="preserve">NLP </w:t>
+      </w:r>
+      <w:r>
+        <w:rPr>
+          <w:rFonts w:hint="cs"/>
+          <w:cs/>
+        </w:rPr>
+        <w:t xml:space="preserve">ในเรื่อง </w:t>
+      </w:r>
+      <w:r>
+        <w:t>Similarity</w:t>
       </w:r>
     </w:p>
     <w:p>
       <w:pPr>
         <w:ind w:left="720" w:firstLine="720"/>
-      </w:pPr>
-      <w:r>
-        <w:rPr>
-          <w:rFonts w:hint="cs"/>
-          <w:cs/>
-        </w:rPr>
-        <w:t xml:space="preserve">โดยปัจจุบันได้ทำการพัฒนาตัว </w:t>
-      </w:r>
-      <w:r>
-        <w:t xml:space="preserve">Prototype </w:t>
-      </w:r>
-      <w:r>
-        <w:rPr>
-          <w:rFonts w:hint="cs"/>
-          <w:cs/>
-        </w:rPr>
-        <w:t xml:space="preserve">ของ </w:t>
-      </w:r>
-      <w:r>
-        <w:t xml:space="preserve">Function </w:t>
-      </w:r>
-      <w:r>
-        <w:rPr>
-          <w:rFonts w:hint="cs"/>
-          <w:cs/>
-        </w:rPr>
-        <w:t>นี้เสร็จเป็นที่เรียบร้อยแล้ว</w:t>
-      </w:r>
-      <w:r>
-        <w:rPr>
-          <w:rFonts w:hint="cs"/>
-          <w:cs/>
-        </w:rPr>
-        <w:t xml:space="preserve"> </w:t>
-      </w:r>
-      <w:r>
-        <w:rPr>
-          <w:rFonts w:hint="cs"/>
-          <w:cs/>
-        </w:rPr>
-        <w:t xml:space="preserve">โดยผลลัพท์ออกมาเป็นที่น่าพอใจทั้งที่ปรึกษาและผู้จัดทำโดย </w:t>
-      </w:r>
-      <w:r>
-        <w:t xml:space="preserve">RMSE </w:t>
-      </w:r>
-      <w:r>
-        <w:rPr>
-          <w:rFonts w:hint="cs"/>
-          <w:cs/>
-        </w:rPr>
-        <w:t xml:space="preserve">อยู่ที่ </w:t>
-      </w:r>
-      <w:r>
-        <w:t xml:space="preserve">0.534 </w:t>
-      </w:r>
-      <w:r>
-        <w:rPr>
-          <w:rFonts w:hint="cs"/>
-          <w:cs/>
-        </w:rPr>
-        <w:t xml:space="preserve">โดยที่ </w:t>
-      </w:r>
-      <w:proofErr w:type="spellStart"/>
-      <w:r>
-        <w:t>n_</w:t>
-      </w:r>
-      <w:r>
-        <w:t>factor</w:t>
-      </w:r>
-      <w:proofErr w:type="spellEnd"/>
-      <w:r>
-        <w:t xml:space="preserve"> = 20 </w:t>
-      </w:r>
-      <w:r>
-        <w:rPr>
-          <w:rFonts w:hint="cs"/>
-          <w:cs/>
-        </w:rPr>
-        <w:t xml:space="preserve">และ </w:t>
-      </w:r>
-      <w:proofErr w:type="spellStart"/>
-      <w:r>
-        <w:t>n_epochs</w:t>
-      </w:r>
-      <w:proofErr w:type="spellEnd"/>
-      <w:r>
-        <w:t xml:space="preserve"> = 20 </w:t>
-      </w:r>
-      <w:r>
-        <w:rPr>
-          <w:rFonts w:hint="cs"/>
-          <w:cs/>
-        </w:rPr>
-        <w:t>ซึ่งการทำงานมีดังนี้</w:t>
-      </w:r>
-    </w:p>
-    <w:p>
-      <w:pPr>
-        <w:ind w:left="720" w:firstLine="720"/>
-        <w:rPr>
-          <w:rFonts w:hint="cs"/>
-          <w:cs/>
-        </w:rPr>
-      </w:pPr>
-      <w:r>
-        <w:rPr>
-          <w:rFonts w:hint="cs"/>
-          <w:cs/>
-        </w:rPr>
-        <w:t xml:space="preserve">เริ่มด้วยใช้ </w:t>
-      </w:r>
-      <w:r>
-        <w:t xml:space="preserve">pandas </w:t>
-      </w:r>
-      <w:r>
-        <w:rPr>
-          <w:rFonts w:hint="cs"/>
-          <w:cs/>
-        </w:rPr>
-        <w:t xml:space="preserve">อ่าน </w:t>
-      </w:r>
-      <w:r>
-        <w:t xml:space="preserve">CSV </w:t>
-      </w:r>
-      <w:r>
-        <w:rPr>
-          <w:rFonts w:hint="cs"/>
-          <w:cs/>
-        </w:rPr>
-        <w:t xml:space="preserve">ที่เข้ามาหลังจากนั้นจะใช้ </w:t>
-      </w:r>
-      <w:proofErr w:type="spellStart"/>
-      <w:r>
-        <w:t>pandasql</w:t>
-      </w:r>
-      <w:proofErr w:type="spellEnd"/>
-      <w:r>
-        <w:t xml:space="preserve"> </w:t>
-      </w:r>
-      <w:r>
-        <w:rPr>
-          <w:rFonts w:hint="cs"/>
-          <w:cs/>
-        </w:rPr>
-        <w:t xml:space="preserve">ในการ </w:t>
-      </w:r>
-      <w:r>
-        <w:t xml:space="preserve">query </w:t>
-      </w:r>
-      <w:r>
-        <w:rPr>
-          <w:rFonts w:hint="cs"/>
-          <w:cs/>
-        </w:rPr>
-        <w:t xml:space="preserve">มาเฉพาะ </w:t>
-      </w:r>
-      <w:r>
-        <w:t xml:space="preserve">record </w:t>
-      </w:r>
-      <w:r>
-        <w:rPr>
-          <w:rFonts w:hint="cs"/>
-          <w:cs/>
-        </w:rPr>
-        <w:t xml:space="preserve">ที่เป็นวิศวกรรมคอมพิวเตอร์ปกติและต่อเนื่องโดยจะเลือกมาแค่เฉพาะวิชาที่ไม่ใช้ </w:t>
-      </w:r>
-      <w:proofErr w:type="spellStart"/>
-      <w:r>
-        <w:t>GenED</w:t>
-      </w:r>
-      <w:proofErr w:type="spellEnd"/>
-      <w:r>
-        <w:t xml:space="preserve"> </w:t>
-      </w:r>
-      <w:r>
-        <w:rPr>
-          <w:rFonts w:hint="cs"/>
-          <w:cs/>
-        </w:rPr>
-        <w:t>ต่อมาจะทำการ</w:t>
-      </w:r>
-      <w:r>
-        <w:rPr>
-          <w:rFonts w:hint="cs"/>
-          <w:cs/>
-        </w:rPr>
-        <w:t xml:space="preserve">แยก </w:t>
-      </w:r>
-      <w:proofErr w:type="spellStart"/>
-      <w:r>
-        <w:t>Dataframe</w:t>
-      </w:r>
-      <w:proofErr w:type="spellEnd"/>
-      <w:r>
-        <w:t xml:space="preserve"> </w:t>
-      </w:r>
-      <w:r>
-        <w:rPr>
-          <w:rFonts w:hint="cs"/>
-          <w:cs/>
-        </w:rPr>
-        <w:t xml:space="preserve">ออกเป็น </w:t>
-      </w:r>
-      <w:r>
-        <w:t xml:space="preserve">2 </w:t>
-      </w:r>
-      <w:r>
-        <w:rPr>
-          <w:rFonts w:hint="cs"/>
-          <w:cs/>
-        </w:rPr>
-        <w:t xml:space="preserve">ส่วนคือ </w:t>
-      </w:r>
-      <w:r>
-        <w:t xml:space="preserve">Com </w:t>
-      </w:r>
-      <w:r>
-        <w:rPr>
-          <w:rFonts w:hint="cs"/>
-          <w:cs/>
-        </w:rPr>
-        <w:t xml:space="preserve">ปกติ และ ต่อเนื่อง หลังจากนั้นจะนำมา </w:t>
-      </w:r>
-      <w:r>
-        <w:t xml:space="preserve">Transform </w:t>
-      </w:r>
-      <w:r>
-        <w:rPr>
-          <w:rFonts w:hint="cs"/>
-          <w:cs/>
-        </w:rPr>
-        <w:t>ให้เกรดอยู่ในรูปแบบของตัวเลข</w:t>
-      </w:r>
-      <w:r>
-        <w:rPr>
-          <w:rFonts w:hint="cs"/>
-          <w:cs/>
-        </w:rPr>
-        <w:t xml:space="preserve"> และทำการอ่าน </w:t>
-      </w:r>
-      <w:r>
-        <w:t xml:space="preserve">csv </w:t>
-      </w:r>
-      <w:r>
-        <w:rPr>
-          <w:rFonts w:hint="cs"/>
-          <w:cs/>
-        </w:rPr>
-        <w:t xml:space="preserve">ของรายละเอียดวิชา </w:t>
-      </w:r>
-      <w:r>
-        <w:t xml:space="preserve">(2560-2564.csv) </w:t>
-      </w:r>
-      <w:r>
-        <w:rPr>
-          <w:rFonts w:hint="cs"/>
-          <w:cs/>
-        </w:rPr>
-        <w:t xml:space="preserve">แล้วเข้ากระบวนการ </w:t>
-      </w:r>
-      <w:r>
-        <w:t xml:space="preserve">NLP </w:t>
-      </w:r>
-      <w:r>
-        <w:rPr>
-          <w:rFonts w:hint="cs"/>
-          <w:cs/>
-        </w:rPr>
-        <w:t xml:space="preserve">แล้วจะนำหมวดหมู่วิชามาเพิ่มเป็น </w:t>
-      </w:r>
-      <w:r>
-        <w:t xml:space="preserve">Column </w:t>
-      </w:r>
-      <w:r>
-        <w:rPr>
-          <w:rFonts w:hint="cs"/>
-          <w:cs/>
-        </w:rPr>
-        <w:t xml:space="preserve">ใน </w:t>
-      </w:r>
-      <w:proofErr w:type="spellStart"/>
-      <w:r>
-        <w:t>DataFrame</w:t>
-      </w:r>
-      <w:proofErr w:type="spellEnd"/>
-      <w:r>
-        <w:t xml:space="preserve"> </w:t>
-      </w:r>
-      <w:r>
-        <w:rPr>
-          <w:rFonts w:hint="cs"/>
-          <w:cs/>
-        </w:rPr>
-        <w:t xml:space="preserve">ที่จะนำมา </w:t>
-      </w:r>
-      <w:r>
-        <w:t xml:space="preserve">train model </w:t>
-      </w:r>
-      <w:r>
-        <w:rPr>
-          <w:rFonts w:hint="cs"/>
-          <w:cs/>
-        </w:rPr>
-        <w:t xml:space="preserve">หลักจากนั้นจะนำ </w:t>
-      </w:r>
-      <w:proofErr w:type="spellStart"/>
-      <w:r>
-        <w:t>Dataframe</w:t>
-      </w:r>
-      <w:proofErr w:type="spellEnd"/>
-      <w:r>
-        <w:t xml:space="preserve"> </w:t>
-      </w:r>
-      <w:r>
-        <w:rPr>
-          <w:rFonts w:hint="cs"/>
-          <w:cs/>
-        </w:rPr>
-        <w:t xml:space="preserve">เข้าไป </w:t>
-      </w:r>
-      <w:r>
-        <w:t xml:space="preserve">train </w:t>
-      </w:r>
-      <w:r>
-        <w:rPr>
-          <w:rFonts w:hint="cs"/>
-          <w:cs/>
-        </w:rPr>
-        <w:t xml:space="preserve">ด้วยการเลือก </w:t>
-      </w:r>
-      <w:r>
-        <w:t xml:space="preserve">algorithm </w:t>
-      </w:r>
-      <w:r>
-        <w:rPr>
-          <w:rFonts w:hint="cs"/>
-          <w:cs/>
-        </w:rPr>
-        <w:t xml:space="preserve">เป็น </w:t>
-      </w:r>
-      <w:r>
-        <w:t xml:space="preserve">SVD </w:t>
-      </w:r>
-      <w:r>
-        <w:rPr>
-          <w:rFonts w:hint="cs"/>
-          <w:cs/>
-        </w:rPr>
-        <w:t>และทำ</w:t>
-      </w:r>
-      <w:r>
-        <w:rPr>
-          <w:rFonts w:hint="cs"/>
-          <w:cs/>
-        </w:rPr>
-        <w:t xml:space="preserve">การ </w:t>
-      </w:r>
-      <w:r>
-        <w:t xml:space="preserve">Tune </w:t>
-      </w:r>
-      <w:r>
-        <w:rPr>
-          <w:rFonts w:hint="cs"/>
-          <w:cs/>
-        </w:rPr>
-        <w:t xml:space="preserve">ค่า </w:t>
-      </w:r>
-      <w:proofErr w:type="spellStart"/>
-      <w:r>
-        <w:t>n_factors</w:t>
-      </w:r>
-      <w:proofErr w:type="spellEnd"/>
-      <w:r>
-        <w:t xml:space="preserve"> </w:t>
-      </w:r>
-      <w:r>
-        <w:rPr>
-          <w:rFonts w:hint="cs"/>
-          <w:cs/>
-        </w:rPr>
-        <w:t xml:space="preserve">และ </w:t>
-      </w:r>
-      <w:proofErr w:type="spellStart"/>
-      <w:r>
-        <w:t>n_epochs</w:t>
-      </w:r>
-      <w:proofErr w:type="spellEnd"/>
-      <w:r>
-        <w:t xml:space="preserve"> </w:t>
-      </w:r>
-      <w:r>
-        <w:rPr>
-          <w:rFonts w:hint="cs"/>
-          <w:cs/>
-        </w:rPr>
-        <w:t xml:space="preserve">ให้ได้ค่า </w:t>
-      </w:r>
-      <w:r>
-        <w:t xml:space="preserve">RMSE </w:t>
-      </w:r>
-      <w:r>
-        <w:rPr>
-          <w:rFonts w:hint="cs"/>
-          <w:cs/>
-        </w:rPr>
-        <w:t xml:space="preserve">ที่ดีที่สุดแล้วจะนำ </w:t>
-      </w:r>
-      <w:r>
-        <w:t xml:space="preserve">Model </w:t>
-      </w:r>
-      <w:r>
-        <w:rPr>
-          <w:rFonts w:hint="cs"/>
-          <w:cs/>
-        </w:rPr>
-        <w:t xml:space="preserve">ไป </w:t>
-      </w:r>
-      <w:r>
-        <w:t xml:space="preserve">Prediction Missing Value </w:t>
-      </w:r>
-      <w:r>
-        <w:rPr>
-          <w:rFonts w:hint="cs"/>
-          <w:cs/>
-        </w:rPr>
-        <w:t xml:space="preserve">ใน </w:t>
-      </w:r>
-      <w:proofErr w:type="spellStart"/>
-      <w:r>
-        <w:t>Dataframe</w:t>
-      </w:r>
-      <w:proofErr w:type="spellEnd"/>
-    </w:p>
-    <w:p>
-      <w:pPr>
-        <w:pStyle w:val="Heading2"/>
-      </w:pPr>
-      <w:r>
-        <w:rPr>
-          <w:rFonts w:hint="cs"/>
-          <w:cs/>
-        </w:rPr>
-        <w:t>ปัญหาที่เกิดขึ้น</w:t>
-      </w:r>
-      <w:r>
-        <w:rPr>
-          <w:rFonts w:hint="cs"/>
-          <w:cs/>
-        </w:rPr>
-        <w:t>และแนวทางการแก้</w:t>
-      </w:r>
-      <w:r>
-        <w:rPr>
-          <w:rFonts w:hint="cs"/>
-          <w:cs/>
-        </w:rPr>
-        <w:t>ไข</w:t>
-      </w:r>
-    </w:p>
-    <w:p>
-      <w:pPr>
-        <w:ind w:left="360"/>
-      </w:pPr>
-      <w:r>
-        <w:rPr>
-          <w:rFonts w:hint="cs"/>
-          <w:cs/>
-        </w:rPr>
-        <w:t>ปัญหาจากครั้งก่อน</w:t>
-      </w:r>
-    </w:p>
-    <w:p>
-      <w:pPr>
-        <w:ind w:left="360" w:firstLine="360"/>
-      </w:pPr>
-      <w:r>
-        <w:rPr>
-          <w:rFonts w:hint="cs"/>
-          <w:cs/>
-        </w:rPr>
-        <w:t xml:space="preserve">1 </w:t>
-      </w:r>
-      <w:r>
-        <w:t>Docker Image Design</w:t>
-      </w:r>
-    </w:p>
-    <w:p>
-      <w:pPr>
-        <w:ind w:left="360"/>
-        <w:rPr>
-          <w:rFonts w:hint="cs"/>
-          <w:cs/>
-        </w:rPr>
-      </w:pPr>
-      <w:r>
-        <w:tab/>
-      </w:r>
-      <w:r>
-        <w:rPr>
-          <w:cs/>
-        </w:rPr>
-        <w:tab/>
-      </w:r>
-      <w:r>
-        <w:rPr>
-          <w:rFonts w:hint="cs"/>
-          <w:cs/>
-        </w:rPr>
-        <w:t>ปัจจุบัน</w:t>
-      </w:r>
-      <w:r>
-        <w:rPr>
-          <w:rFonts w:hint="cs"/>
-          <w:cs/>
-        </w:rPr>
-        <w:t xml:space="preserve">ได้มีการข้ามเรื่องนี้ไปก่อนแล้ว </w:t>
-      </w:r>
-      <w:r>
-        <w:t xml:space="preserve">Focus </w:t>
-      </w:r>
-      <w:r>
-        <w:rPr>
-          <w:rFonts w:hint="cs"/>
-          <w:cs/>
-        </w:rPr>
-        <w:t xml:space="preserve">กับงานส่วนของการพัฒนา </w:t>
-      </w:r>
-      <w:r>
-        <w:t xml:space="preserve">Model </w:t>
-      </w:r>
-      <w:r>
-        <w:rPr>
-          <w:rFonts w:hint="cs"/>
-          <w:cs/>
-        </w:rPr>
-        <w:t>แทน</w:t>
-      </w:r>
-    </w:p>
-    <w:p>
-      <w:pPr>
-        <w:ind w:firstLine="720"/>
-      </w:pPr>
-      <w:r>
-        <w:t>2 Data Transform</w:t>
-      </w:r>
-    </w:p>
-    <w:p>
-      <w:pPr>
-        <w:ind w:left="1440"/>
-        <w:rPr>
-          <w:rFonts w:hint="cs"/>
-          <w:cs/>
-        </w:rPr>
-      </w:pPr>
-      <w:r>
-        <w:rPr>
-          <w:rFonts w:hint="cs"/>
-          <w:cs/>
-        </w:rPr>
-        <w:t xml:space="preserve">ปัจจุบันในส่วนของ </w:t>
-      </w:r>
-      <w:r>
-        <w:t xml:space="preserve">Data </w:t>
-      </w:r>
-      <w:r>
-        <w:rPr>
-          <w:rFonts w:hint="cs"/>
-          <w:cs/>
-        </w:rPr>
-        <w:t>ที่ใช้งานได้</w:t>
-      </w:r>
-      <w:r>
-        <w:rPr>
-          <w:rFonts w:hint="cs"/>
-          <w:cs/>
-        </w:rPr>
-        <w:t xml:space="preserve">แก้ไขให้เกรด </w:t>
-      </w:r>
-      <w:r>
-        <w:t xml:space="preserve">S </w:t>
-      </w:r>
-      <w:r>
-        <w:rPr>
-          <w:rFonts w:hint="cs"/>
-          <w:cs/>
-        </w:rPr>
-        <w:t xml:space="preserve">มีค่าเทียบเท่ากับ </w:t>
-      </w:r>
-      <w:r>
-        <w:t xml:space="preserve">4 </w:t>
-      </w:r>
-      <w:r>
-        <w:rPr>
-          <w:rFonts w:hint="cs"/>
-          <w:cs/>
-        </w:rPr>
-        <w:t xml:space="preserve">และเกรด </w:t>
-      </w:r>
-      <w:r>
-        <w:t xml:space="preserve">U </w:t>
-      </w:r>
-      <w:r>
-        <w:rPr>
-          <w:rFonts w:hint="cs"/>
-          <w:cs/>
-        </w:rPr>
-        <w:t xml:space="preserve">เท่ากับ </w:t>
-      </w:r>
-      <w:r>
-        <w:t xml:space="preserve">0 </w:t>
-      </w:r>
-      <w:r>
-        <w:rPr>
-          <w:rFonts w:hint="cs"/>
-          <w:cs/>
-        </w:rPr>
-        <w:t>ปัญหาตรงนี้จึงหมดไป</w:t>
-      </w:r>
-    </w:p>
-    <w:p>
-      <w:pPr>
-        <w:ind w:left="360"/>
-      </w:pPr>
-      <w:r>
-        <w:rPr>
-          <w:rFonts w:hint="cs"/>
-          <w:cs/>
-        </w:rPr>
-        <w:t>ปัญหา ณ ปัจจุบัน</w:t>
-      </w:r>
-    </w:p>
-    <w:p>
-      <w:pPr>
-        <w:ind w:left="360"/>
-      </w:pPr>
-      <w:r>
-        <w:rPr>
-          <w:cs/>
-        </w:rPr>
-        <w:tab/>
-      </w:r>
-      <w:r>
-        <w:rPr>
-          <w:rFonts w:hint="cs"/>
-          <w:cs/>
-        </w:rPr>
-        <w:t xml:space="preserve">1 </w:t>
-      </w:r>
-      <w:r>
-        <w:t xml:space="preserve">NLP </w:t>
-      </w:r>
-      <w:r>
-        <w:rPr>
-          <w:rFonts w:hint="cs"/>
-          <w:cs/>
-        </w:rPr>
-        <w:t xml:space="preserve">ในเรื่อง </w:t>
-      </w:r>
-      <w:r>
-        <w:t>Similarity</w:t>
-      </w:r>
-    </w:p>
-    <w:p>
-      <w:pPr>
-        <w:ind w:left="720" w:firstLine="720"/>
-        <w:rPr>
-          <w:rFonts w:hint="cs"/>
+        <w:rPr>
           <w:cs/>
         </w:rPr>
       </w:pPr>
@@ -2767,7 +3890,6 @@
       <w:pPr>
         <w:ind w:left="720" w:firstLine="720"/>
         <w:rPr>
-          <w:rFonts w:hint="cs"/>
           <w:cs/>
         </w:rPr>
       </w:pPr>
@@ -2852,9 +3974,6 @@
     <w:p>
       <w:pPr>
         <w:spacing w:after="0"/>
-        <w:rPr>
-          <w:rFonts w:hint="cs"/>
-        </w:rPr>
       </w:pPr>
     </w:p>
     <w:p>
@@ -2972,9 +4091,6 @@
           <w:numId w:val="2"/>
         </w:numPr>
         <w:spacing w:after="0"/>
-        <w:rPr>
-          <w:rFonts w:hint="cs"/>
-        </w:rPr>
       </w:pPr>
       <w:r>
         <w:t xml:space="preserve">Tuning NLP Function </w:t>
@@ -3016,8 +4132,8 @@
       </w:pPr>
     </w:p>
     <w:sectPr>
-      <w:headerReference w:type="default" r:id="rId10"/>
-      <w:footerReference w:type="default" r:id="rId11"/>
+      <w:headerReference w:type="default" r:id="rId20"/>
+      <w:footerReference w:type="default" r:id="rId21"/>
       <w:pgSz w:w="11906" w:h="16838" w:code="9"/>
       <w:pgMar w:top="851" w:right="991" w:bottom="851" w:left="1440" w:header="284" w:footer="720" w:gutter="0"/>
       <w:cols w:space="720"/>
@@ -4378,6 +5494,7 @@
     <w:rsid w:val="005F1EAB"/>
     <w:rsid w:val="00714C7A"/>
     <w:rsid w:val="009633F9"/>
+    <w:rsid w:val="00CD0B99"/>
     <w:rsid w:val="00FC5607"/>
   </w:rsids>
   <m:mathPr>
@@ -5170,26 +6287,6 @@
 </file>
 
 <file path=customXml/item1.xml><?xml version="1.0" encoding="utf-8"?>
-<?mso-contentType ?>
-<FormTemplates xmlns="http://schemas.microsoft.com/sharepoint/v3/contenttype/forms">
-  <Display>DocumentLibraryForm</Display>
-  <Edit>DocumentLibraryForm</Edit>
-  <New>DocumentLibraryForm</New>
-</FormTemplates>
-</file>
-
-<file path=customXml/item2.xml><?xml version="1.0" encoding="utf-8"?>
-<p:properties xmlns:p="http://schemas.microsoft.com/office/2006/metadata/properties" xmlns:xsi="http://www.w3.org/2001/XMLSchema-instance" xmlns:pc="http://schemas.microsoft.com/office/infopath/2007/PartnerControls">
-  <documentManagement>
-    <TaxCatchAll xmlns="7cc98989-72c3-446c-ae77-edbe8b0d3d4f" xsi:nil="true"/>
-    <lcf76f155ced4ddcb4097134ff3c332f xmlns="68b1a8ec-1e8e-42ad-b7ec-0f1faacbbc5d">
-      <Terms xmlns="http://schemas.microsoft.com/office/infopath/2007/PartnerControls"/>
-    </lcf76f155ced4ddcb4097134ff3c332f>
-  </documentManagement>
-</p:properties>
-</file>
-
-<file path=customXml/item3.xml><?xml version="1.0" encoding="utf-8"?>
 <ct:contentTypeSchema xmlns:ct="http://schemas.microsoft.com/office/2006/metadata/contentType" xmlns:ma="http://schemas.microsoft.com/office/2006/metadata/properties/metaAttributes" ct:_="" ma:_="" ma:contentTypeName="Document" ma:contentTypeID="0x0101007267994F6C12934997A7C41CCCE4D640" ma:contentTypeVersion="10" ma:contentTypeDescription="Create a new document." ma:contentTypeScope="" ma:versionID="c4f10ff9a3aba4fb3d82ed749febfa94">
   <xsd:schema xmlns:xsd="http://www.w3.org/2001/XMLSchema" xmlns:xs="http://www.w3.org/2001/XMLSchema" xmlns:p="http://schemas.microsoft.com/office/2006/metadata/properties" xmlns:ns2="68b1a8ec-1e8e-42ad-b7ec-0f1faacbbc5d" xmlns:ns3="7cc98989-72c3-446c-ae77-edbe8b0d3d4f" targetNamespace="http://schemas.microsoft.com/office/2006/metadata/properties" ma:root="true" ma:fieldsID="107c339d6b6e90b5f8442fe6f4ef6f0f" ns2:_="" ns3:_="">
     <xsd:import namespace="68b1a8ec-1e8e-42ad-b7ec-0f1faacbbc5d"/>
@@ -5380,10 +6477,41 @@
 </ct:contentTypeSchema>
 </file>
 
+<file path=customXml/item2.xml><?xml version="1.0" encoding="utf-8"?>
+<p:properties xmlns:p="http://schemas.microsoft.com/office/2006/metadata/properties" xmlns:xsi="http://www.w3.org/2001/XMLSchema-instance" xmlns:pc="http://schemas.microsoft.com/office/infopath/2007/PartnerControls">
+  <documentManagement>
+    <TaxCatchAll xmlns="7cc98989-72c3-446c-ae77-edbe8b0d3d4f" xsi:nil="true"/>
+    <lcf76f155ced4ddcb4097134ff3c332f xmlns="68b1a8ec-1e8e-42ad-b7ec-0f1faacbbc5d">
+      <Terms xmlns="http://schemas.microsoft.com/office/infopath/2007/PartnerControls"/>
+    </lcf76f155ced4ddcb4097134ff3c332f>
+  </documentManagement>
+</p:properties>
+</file>
+
+<file path=customXml/item3.xml><?xml version="1.0" encoding="utf-8"?>
+<?mso-contentType ?>
+<FormTemplates xmlns="http://schemas.microsoft.com/sharepoint/v3/contenttype/forms">
+  <Display>DocumentLibraryForm</Display>
+  <Edit>DocumentLibraryForm</Edit>
+  <New>DocumentLibraryForm</New>
+</FormTemplates>
+</file>
+
 <file path=customXml/itemProps1.xml><?xml version="1.0" encoding="utf-8"?>
-<ds:datastoreItem xmlns:ds="http://schemas.openxmlformats.org/officeDocument/2006/customXml" ds:itemID="{EE20C0BC-7DE5-4F7A-8B77-34EDCADDBDDF}">
+<ds:datastoreItem xmlns:ds="http://schemas.openxmlformats.org/officeDocument/2006/customXml" ds:itemID="{2B065B99-F4E0-4526-929E-D1F29F205C2A}">
   <ds:schemaRefs>
-    <ds:schemaRef ds:uri="http://schemas.microsoft.com/sharepoint/v3/contenttype/forms"/>
+    <ds:schemaRef ds:uri="http://schemas.microsoft.com/office/2006/metadata/contentType"/>
+    <ds:schemaRef ds:uri="http://schemas.microsoft.com/office/2006/metadata/properties/metaAttributes"/>
+    <ds:schemaRef ds:uri="http://www.w3.org/2001/XMLSchema"/>
+    <ds:schemaRef ds:uri="http://schemas.microsoft.com/office/2006/metadata/properties"/>
+    <ds:schemaRef ds:uri="68b1a8ec-1e8e-42ad-b7ec-0f1faacbbc5d"/>
+    <ds:schemaRef ds:uri="7cc98989-72c3-446c-ae77-edbe8b0d3d4f"/>
+    <ds:schemaRef ds:uri="http://schemas.microsoft.com/office/2006/documentManagement/types"/>
+    <ds:schemaRef ds:uri="http://schemas.microsoft.com/office/infopath/2007/PartnerControls"/>
+    <ds:schemaRef ds:uri="http://schemas.openxmlformats.org/package/2006/metadata/core-properties"/>
+    <ds:schemaRef ds:uri="http://purl.org/dc/elements/1.1/"/>
+    <ds:schemaRef ds:uri="http://purl.org/dc/terms/"/>
+    <ds:schemaRef ds:uri="http://schemas.microsoft.com/internal/obd"/>
   </ds:schemaRefs>
 </ds:datastoreItem>
 </file>
@@ -5400,20 +6528,9 @@
 </file>
 
 <file path=customXml/itemProps3.xml><?xml version="1.0" encoding="utf-8"?>
-<ds:datastoreItem xmlns:ds="http://schemas.openxmlformats.org/officeDocument/2006/customXml" ds:itemID="{2B065B99-F4E0-4526-929E-D1F29F205C2A}">
+<ds:datastoreItem xmlns:ds="http://schemas.openxmlformats.org/officeDocument/2006/customXml" ds:itemID="{EE20C0BC-7DE5-4F7A-8B77-34EDCADDBDDF}">
   <ds:schemaRefs>
-    <ds:schemaRef ds:uri="http://schemas.microsoft.com/office/2006/metadata/contentType"/>
-    <ds:schemaRef ds:uri="http://schemas.microsoft.com/office/2006/metadata/properties/metaAttributes"/>
-    <ds:schemaRef ds:uri="http://www.w3.org/2001/XMLSchema"/>
-    <ds:schemaRef ds:uri="http://schemas.microsoft.com/office/2006/metadata/properties"/>
-    <ds:schemaRef ds:uri="68b1a8ec-1e8e-42ad-b7ec-0f1faacbbc5d"/>
-    <ds:schemaRef ds:uri="7cc98989-72c3-446c-ae77-edbe8b0d3d4f"/>
-    <ds:schemaRef ds:uri="http://schemas.microsoft.com/office/2006/documentManagement/types"/>
-    <ds:schemaRef ds:uri="http://schemas.microsoft.com/office/infopath/2007/PartnerControls"/>
-    <ds:schemaRef ds:uri="http://schemas.openxmlformats.org/package/2006/metadata/core-properties"/>
-    <ds:schemaRef ds:uri="http://purl.org/dc/elements/1.1/"/>
-    <ds:schemaRef ds:uri="http://purl.org/dc/terms/"/>
-    <ds:schemaRef ds:uri="http://schemas.microsoft.com/internal/obd"/>
+    <ds:schemaRef ds:uri="http://schemas.microsoft.com/sharepoint/v3/contenttype/forms"/>
   </ds:schemaRefs>
 </ds:datastoreItem>
 </file>
</xml_diff>

<commit_message>
update result.csv and complete progress report 3.
</commit_message>
<xml_diff>
--- a/Report/Progress3/CE-01 Progress Report 2565 v0.1.docx
+++ b/Report/Progress3/CE-01 Progress Report 2565 v0.1.docx
@@ -1527,17 +1527,7 @@
           <w:sz w:val="24"/>
           <w:szCs w:val="24"/>
         </w:rPr>
-        <w:t>2</w:t>
-      </w:r>
-      <w:r>
-        <w:rPr>
-          <w:i/>
-          <w:iCs/>
-          <w:color w:val="767171" w:themeColor="background2" w:themeShade="80"/>
-          <w:sz w:val="24"/>
-          <w:szCs w:val="24"/>
-        </w:rPr>
-        <w:t xml:space="preserve"> File </w:t>
+        <w:t xml:space="preserve">2 File </w:t>
       </w:r>
       <w:r>
         <w:rPr>
@@ -2040,7 +2030,6 @@
       <w:pPr>
         <w:ind w:left="720" w:firstLine="720"/>
         <w:rPr>
-          <w:rFonts w:hint="cs"/>
           <w:i/>
           <w:iCs/>
           <w:color w:val="767171" w:themeColor="background2" w:themeShade="80"/>
@@ -2141,7 +2130,6 @@
       <w:pPr>
         <w:ind w:left="720" w:firstLine="720"/>
         <w:rPr>
-          <w:rFonts w:hint="cs"/>
           <w:b/>
           <w:bCs/>
           <w:i/>
@@ -2996,7 +2984,6 @@
       <w:pPr>
         <w:ind w:left="720" w:firstLine="720"/>
         <w:rPr>
-          <w:rFonts w:hint="cs"/>
           <w:i/>
           <w:iCs/>
           <w:color w:val="767171" w:themeColor="background2" w:themeShade="80"/>
@@ -3358,6 +3345,17 @@
       </w:r>
     </w:p>
     <w:p>
+      <w:pPr>
+        <w:jc w:val="center"/>
+        <w:rPr>
+          <w:rFonts w:hint="cs"/>
+          <w:i/>
+          <w:iCs/>
+          <w:color w:val="767171" w:themeColor="background2" w:themeShade="80"/>
+          <w:sz w:val="24"/>
+          <w:szCs w:val="24"/>
+        </w:rPr>
+      </w:pPr>
       <w:r>
         <w:rPr>
           <w:rFonts w:hint="cs"/>
@@ -3419,9 +3417,252 @@
           </wp:anchor>
         </w:drawing>
       </w:r>
+      <w:r>
+        <w:rPr>
+          <w:rFonts w:hint="cs"/>
+          <w:i/>
+          <w:iCs/>
+          <w:color w:val="767171" w:themeColor="background2" w:themeShade="80"/>
+          <w:sz w:val="24"/>
+          <w:szCs w:val="24"/>
+          <w:cs/>
+        </w:rPr>
+        <w:t xml:space="preserve">รูปที่ </w:t>
+      </w:r>
+      <w:r>
+        <w:rPr>
+          <w:i/>
+          <w:iCs/>
+          <w:color w:val="767171" w:themeColor="background2" w:themeShade="80"/>
+          <w:sz w:val="24"/>
+          <w:szCs w:val="24"/>
+        </w:rPr>
+        <w:t xml:space="preserve">7 </w:t>
+      </w:r>
+      <w:r>
+        <w:rPr>
+          <w:rFonts w:hint="cs"/>
+          <w:i/>
+          <w:iCs/>
+          <w:color w:val="767171" w:themeColor="background2" w:themeShade="80"/>
+          <w:sz w:val="24"/>
+          <w:szCs w:val="24"/>
+          <w:cs/>
+        </w:rPr>
+        <w:t xml:space="preserve">เลือก </w:t>
+      </w:r>
+      <w:r>
+        <w:rPr>
+          <w:i/>
+          <w:iCs/>
+          <w:color w:val="767171" w:themeColor="background2" w:themeShade="80"/>
+          <w:sz w:val="24"/>
+          <w:szCs w:val="24"/>
+        </w:rPr>
+        <w:t xml:space="preserve">Algorithm </w:t>
+      </w:r>
+      <w:r>
+        <w:rPr>
+          <w:rFonts w:hint="cs"/>
+          <w:i/>
+          <w:iCs/>
+          <w:color w:val="767171" w:themeColor="background2" w:themeShade="80"/>
+          <w:sz w:val="24"/>
+          <w:szCs w:val="24"/>
+          <w:cs/>
+        </w:rPr>
+        <w:t xml:space="preserve">สำหรับสร้าง </w:t>
+      </w:r>
+      <w:r>
+        <w:rPr>
+          <w:i/>
+          <w:iCs/>
+          <w:color w:val="767171" w:themeColor="background2" w:themeShade="80"/>
+          <w:sz w:val="24"/>
+          <w:szCs w:val="24"/>
+        </w:rPr>
+        <w:t xml:space="preserve">Model </w:t>
+      </w:r>
+      <w:r>
+        <w:rPr>
+          <w:rFonts w:hint="cs"/>
+          <w:i/>
+          <w:iCs/>
+          <w:color w:val="767171" w:themeColor="background2" w:themeShade="80"/>
+          <w:sz w:val="24"/>
+          <w:szCs w:val="24"/>
+          <w:cs/>
+        </w:rPr>
+        <w:t xml:space="preserve">และตรวจ ค่า </w:t>
+      </w:r>
+      <w:r>
+        <w:rPr>
+          <w:i/>
+          <w:iCs/>
+          <w:color w:val="767171" w:themeColor="background2" w:themeShade="80"/>
+          <w:sz w:val="24"/>
+          <w:szCs w:val="24"/>
+        </w:rPr>
+        <w:t xml:space="preserve">RMSE </w:t>
+      </w:r>
+      <w:r>
+        <w:rPr>
+          <w:rFonts w:hint="cs"/>
+          <w:i/>
+          <w:iCs/>
+          <w:color w:val="767171" w:themeColor="background2" w:themeShade="80"/>
+          <w:sz w:val="24"/>
+          <w:szCs w:val="24"/>
+          <w:cs/>
+        </w:rPr>
+        <w:t xml:space="preserve">และ </w:t>
+      </w:r>
+      <w:r>
+        <w:rPr>
+          <w:i/>
+          <w:iCs/>
+          <w:color w:val="767171" w:themeColor="background2" w:themeShade="80"/>
+          <w:sz w:val="24"/>
+          <w:szCs w:val="24"/>
+        </w:rPr>
+        <w:t>MAE</w:t>
+      </w:r>
     </w:p>
-    <w:p/>
     <w:p>
+      <w:pPr>
+        <w:rPr>
+          <w:i/>
+          <w:iCs/>
+          <w:color w:val="767171" w:themeColor="background2" w:themeShade="80"/>
+          <w:sz w:val="24"/>
+          <w:szCs w:val="24"/>
+        </w:rPr>
+      </w:pPr>
+      <w:r>
+        <w:rPr>
+          <w:rFonts w:hint="cs"/>
+          <w:i/>
+          <w:iCs/>
+          <w:color w:val="767171" w:themeColor="background2" w:themeShade="80"/>
+          <w:sz w:val="24"/>
+          <w:szCs w:val="24"/>
+          <w:cs/>
+        </w:rPr>
+        <w:t xml:space="preserve">รูปที่ </w:t>
+      </w:r>
+      <w:r>
+        <w:rPr>
+          <w:i/>
+          <w:iCs/>
+          <w:color w:val="767171" w:themeColor="background2" w:themeShade="80"/>
+          <w:sz w:val="24"/>
+          <w:szCs w:val="24"/>
+        </w:rPr>
+        <w:t xml:space="preserve">8 </w:t>
+      </w:r>
+      <w:r>
+        <w:rPr>
+          <w:rFonts w:hint="cs"/>
+          <w:i/>
+          <w:iCs/>
+          <w:color w:val="767171" w:themeColor="background2" w:themeShade="80"/>
+          <w:sz w:val="24"/>
+          <w:szCs w:val="24"/>
+          <w:cs/>
+        </w:rPr>
+        <w:t xml:space="preserve">เลือกค่า </w:t>
+      </w:r>
+      <w:proofErr w:type="spellStart"/>
+      <w:r>
+        <w:rPr>
+          <w:i/>
+          <w:iCs/>
+          <w:color w:val="767171" w:themeColor="background2" w:themeShade="80"/>
+          <w:sz w:val="24"/>
+          <w:szCs w:val="24"/>
+        </w:rPr>
+        <w:t>n_factors</w:t>
+      </w:r>
+      <w:proofErr w:type="spellEnd"/>
+      <w:r>
+        <w:rPr>
+          <w:i/>
+          <w:iCs/>
+          <w:color w:val="767171" w:themeColor="background2" w:themeShade="80"/>
+          <w:sz w:val="24"/>
+          <w:szCs w:val="24"/>
+        </w:rPr>
+        <w:t xml:space="preserve"> </w:t>
+      </w:r>
+      <w:r>
+        <w:rPr>
+          <w:rFonts w:hint="cs"/>
+          <w:i/>
+          <w:iCs/>
+          <w:color w:val="767171" w:themeColor="background2" w:themeShade="80"/>
+          <w:sz w:val="24"/>
+          <w:szCs w:val="24"/>
+          <w:cs/>
+        </w:rPr>
+        <w:t xml:space="preserve">และ </w:t>
+      </w:r>
+      <w:proofErr w:type="spellStart"/>
+      <w:r>
+        <w:rPr>
+          <w:i/>
+          <w:iCs/>
+          <w:color w:val="767171" w:themeColor="background2" w:themeShade="80"/>
+          <w:sz w:val="24"/>
+          <w:szCs w:val="24"/>
+        </w:rPr>
+        <w:t>n_epochs</w:t>
+      </w:r>
+      <w:proofErr w:type="spellEnd"/>
+      <w:r>
+        <w:rPr>
+          <w:i/>
+          <w:iCs/>
+          <w:color w:val="767171" w:themeColor="background2" w:themeShade="80"/>
+          <w:sz w:val="24"/>
+          <w:szCs w:val="24"/>
+        </w:rPr>
+        <w:t xml:space="preserve"> </w:t>
+      </w:r>
+      <w:r>
+        <w:rPr>
+          <w:rFonts w:hint="cs"/>
+          <w:i/>
+          <w:iCs/>
+          <w:color w:val="767171" w:themeColor="background2" w:themeShade="80"/>
+          <w:sz w:val="24"/>
+          <w:szCs w:val="24"/>
+          <w:cs/>
+        </w:rPr>
+        <w:t xml:space="preserve">ที่ดีที่สุดสำหรับการสร้าง </w:t>
+      </w:r>
+      <w:r>
+        <w:rPr>
+          <w:i/>
+          <w:iCs/>
+          <w:color w:val="767171" w:themeColor="background2" w:themeShade="80"/>
+          <w:sz w:val="24"/>
+          <w:szCs w:val="24"/>
+        </w:rPr>
+        <w:t>Model</w:t>
+      </w:r>
+    </w:p>
+    <w:p>
+      <w:pPr>
+        <w:ind w:left="1440" w:firstLine="720"/>
+        <w:rPr>
+          <w:rFonts w:hint="cs"/>
+          <w:i/>
+          <w:iCs/>
+          <w:color w:val="767171" w:themeColor="background2" w:themeShade="80"/>
+          <w:sz w:val="24"/>
+          <w:szCs w:val="24"/>
+        </w:rPr>
+      </w:pPr>
       <w:r>
         <w:rPr>
           <w:rFonts w:hint="cs"/>
@@ -3484,6 +3725,72 @@
           </wp:anchor>
         </w:drawing>
       </w:r>
+      <w:r>
+        <w:rPr>
+          <w:rFonts w:hint="cs"/>
+          <w:i/>
+          <w:iCs/>
+          <w:color w:val="767171" w:themeColor="background2" w:themeShade="80"/>
+          <w:sz w:val="24"/>
+          <w:szCs w:val="24"/>
+          <w:cs/>
+        </w:rPr>
+        <w:t xml:space="preserve">รูปที่ </w:t>
+      </w:r>
+      <w:r>
+        <w:rPr>
+          <w:i/>
+          <w:iCs/>
+          <w:color w:val="767171" w:themeColor="background2" w:themeShade="80"/>
+          <w:sz w:val="24"/>
+          <w:szCs w:val="24"/>
+        </w:rPr>
+        <w:t xml:space="preserve">9 </w:t>
+      </w:r>
+      <w:r>
+        <w:rPr>
+          <w:rFonts w:hint="cs"/>
+          <w:i/>
+          <w:iCs/>
+          <w:color w:val="767171" w:themeColor="background2" w:themeShade="80"/>
+          <w:sz w:val="24"/>
+          <w:szCs w:val="24"/>
+          <w:cs/>
+        </w:rPr>
+        <w:t xml:space="preserve">นำ </w:t>
+      </w:r>
+      <w:r>
+        <w:rPr>
+          <w:i/>
+          <w:iCs/>
+          <w:color w:val="767171" w:themeColor="background2" w:themeShade="80"/>
+          <w:sz w:val="24"/>
+          <w:szCs w:val="24"/>
+        </w:rPr>
+        <w:t xml:space="preserve">Model </w:t>
+      </w:r>
+      <w:r>
+        <w:rPr>
+          <w:rFonts w:hint="cs"/>
+          <w:i/>
+          <w:iCs/>
+          <w:color w:val="767171" w:themeColor="background2" w:themeShade="80"/>
+          <w:sz w:val="24"/>
+          <w:szCs w:val="24"/>
+          <w:cs/>
+        </w:rPr>
+        <w:t xml:space="preserve">ที่สร้างมาใช้งานเป็น </w:t>
+      </w:r>
+      <w:r>
+        <w:rPr>
+          <w:i/>
+          <w:iCs/>
+          <w:color w:val="767171" w:themeColor="background2" w:themeShade="80"/>
+          <w:sz w:val="24"/>
+          <w:szCs w:val="24"/>
+        </w:rPr>
+        <w:t>Function</w:t>
+      </w:r>
     </w:p>
     <w:p>
       <w:r>
@@ -3541,17 +3848,66 @@
         </w:drawing>
       </w:r>
     </w:p>
+    <w:p>
+      <w:pPr>
+        <w:jc w:val="center"/>
+        <w:rPr>
+          <w:i/>
+          <w:iCs/>
+          <w:color w:val="767171" w:themeColor="background2" w:themeShade="80"/>
+          <w:sz w:val="24"/>
+          <w:szCs w:val="24"/>
+        </w:rPr>
+      </w:pPr>
+      <w:r>
+        <w:rPr>
+          <w:rFonts w:hint="cs"/>
+          <w:i/>
+          <w:iCs/>
+          <w:color w:val="767171" w:themeColor="background2" w:themeShade="80"/>
+          <w:sz w:val="24"/>
+          <w:szCs w:val="24"/>
+          <w:cs/>
+        </w:rPr>
+        <w:t xml:space="preserve">รูปที่ </w:t>
+      </w:r>
+      <w:r>
+        <w:rPr>
+          <w:i/>
+          <w:iCs/>
+          <w:color w:val="767171" w:themeColor="background2" w:themeShade="80"/>
+          <w:sz w:val="24"/>
+          <w:szCs w:val="24"/>
+        </w:rPr>
+        <w:t xml:space="preserve">10 </w:t>
+      </w:r>
+      <w:r>
+        <w:rPr>
+          <w:rFonts w:hint="cs"/>
+          <w:i/>
+          <w:iCs/>
+          <w:color w:val="767171" w:themeColor="background2" w:themeShade="80"/>
+          <w:sz w:val="24"/>
+          <w:szCs w:val="24"/>
+          <w:cs/>
+        </w:rPr>
+        <w:t xml:space="preserve">ทดสอบการใช้งานของ </w:t>
+      </w:r>
+      <w:r>
+        <w:rPr>
+          <w:i/>
+          <w:iCs/>
+          <w:color w:val="767171" w:themeColor="background2" w:themeShade="80"/>
+          <w:sz w:val="24"/>
+          <w:szCs w:val="24"/>
+        </w:rPr>
+        <w:t>Function</w:t>
+      </w:r>
+    </w:p>
     <w:p/>
     <w:p/>
     <w:p/>
     <w:p/>
-    <w:p>
-      <w:pPr>
-        <w:rPr>
-          <w:rFonts w:hint="cs"/>
-        </w:rPr>
-      </w:pPr>
-    </w:p>
     <w:p>
       <w:pPr>
         <w:pStyle w:val="Heading2"/>
@@ -5492,6 +5848,7 @@
     <w:rsid w:val="002C625D"/>
     <w:rsid w:val="005E7D8E"/>
     <w:rsid w:val="005F1EAB"/>
+    <w:rsid w:val="006337B7"/>
     <w:rsid w:val="00714C7A"/>
     <w:rsid w:val="009633F9"/>
     <w:rsid w:val="00CD0B99"/>
@@ -6287,6 +6644,17 @@
 </file>
 
 <file path=customXml/item1.xml><?xml version="1.0" encoding="utf-8"?>
+<p:properties xmlns:p="http://schemas.microsoft.com/office/2006/metadata/properties" xmlns:xsi="http://www.w3.org/2001/XMLSchema-instance" xmlns:pc="http://schemas.microsoft.com/office/infopath/2007/PartnerControls">
+  <documentManagement>
+    <TaxCatchAll xmlns="7cc98989-72c3-446c-ae77-edbe8b0d3d4f" xsi:nil="true"/>
+    <lcf76f155ced4ddcb4097134ff3c332f xmlns="68b1a8ec-1e8e-42ad-b7ec-0f1faacbbc5d">
+      <Terms xmlns="http://schemas.microsoft.com/office/infopath/2007/PartnerControls"/>
+    </lcf76f155ced4ddcb4097134ff3c332f>
+  </documentManagement>
+</p:properties>
+</file>
+
+<file path=customXml/item2.xml><?xml version="1.0" encoding="utf-8"?>
 <ct:contentTypeSchema xmlns:ct="http://schemas.microsoft.com/office/2006/metadata/contentType" xmlns:ma="http://schemas.microsoft.com/office/2006/metadata/properties/metaAttributes" ct:_="" ma:_="" ma:contentTypeName="Document" ma:contentTypeID="0x0101007267994F6C12934997A7C41CCCE4D640" ma:contentTypeVersion="10" ma:contentTypeDescription="Create a new document." ma:contentTypeScope="" ma:versionID="c4f10ff9a3aba4fb3d82ed749febfa94">
   <xsd:schema xmlns:xsd="http://www.w3.org/2001/XMLSchema" xmlns:xs="http://www.w3.org/2001/XMLSchema" xmlns:p="http://schemas.microsoft.com/office/2006/metadata/properties" xmlns:ns2="68b1a8ec-1e8e-42ad-b7ec-0f1faacbbc5d" xmlns:ns3="7cc98989-72c3-446c-ae77-edbe8b0d3d4f" targetNamespace="http://schemas.microsoft.com/office/2006/metadata/properties" ma:root="true" ma:fieldsID="107c339d6b6e90b5f8442fe6f4ef6f0f" ns2:_="" ns3:_="">
     <xsd:import namespace="68b1a8ec-1e8e-42ad-b7ec-0f1faacbbc5d"/>
@@ -6477,17 +6845,6 @@
 </ct:contentTypeSchema>
 </file>
 
-<file path=customXml/item2.xml><?xml version="1.0" encoding="utf-8"?>
-<p:properties xmlns:p="http://schemas.microsoft.com/office/2006/metadata/properties" xmlns:xsi="http://www.w3.org/2001/XMLSchema-instance" xmlns:pc="http://schemas.microsoft.com/office/infopath/2007/PartnerControls">
-  <documentManagement>
-    <TaxCatchAll xmlns="7cc98989-72c3-446c-ae77-edbe8b0d3d4f" xsi:nil="true"/>
-    <lcf76f155ced4ddcb4097134ff3c332f xmlns="68b1a8ec-1e8e-42ad-b7ec-0f1faacbbc5d">
-      <Terms xmlns="http://schemas.microsoft.com/office/infopath/2007/PartnerControls"/>
-    </lcf76f155ced4ddcb4097134ff3c332f>
-  </documentManagement>
-</p:properties>
-</file>
-
 <file path=customXml/item3.xml><?xml version="1.0" encoding="utf-8"?>
 <?mso-contentType ?>
 <FormTemplates xmlns="http://schemas.microsoft.com/sharepoint/v3/contenttype/forms">
@@ -6498,6 +6855,17 @@
 </file>
 
 <file path=customXml/itemProps1.xml><?xml version="1.0" encoding="utf-8"?>
+<ds:datastoreItem xmlns:ds="http://schemas.openxmlformats.org/officeDocument/2006/customXml" ds:itemID="{CF6C7B6E-D565-4068-8C0D-6DB1020E83D5}">
+  <ds:schemaRefs>
+    <ds:schemaRef ds:uri="http://schemas.microsoft.com/office/2006/metadata/properties"/>
+    <ds:schemaRef ds:uri="http://schemas.microsoft.com/office/infopath/2007/PartnerControls"/>
+    <ds:schemaRef ds:uri="7cc98989-72c3-446c-ae77-edbe8b0d3d4f"/>
+    <ds:schemaRef ds:uri="68b1a8ec-1e8e-42ad-b7ec-0f1faacbbc5d"/>
+  </ds:schemaRefs>
+</ds:datastoreItem>
+</file>
+
+<file path=customXml/itemProps2.xml><?xml version="1.0" encoding="utf-8"?>
 <ds:datastoreItem xmlns:ds="http://schemas.openxmlformats.org/officeDocument/2006/customXml" ds:itemID="{2B065B99-F4E0-4526-929E-D1F29F205C2A}">
   <ds:schemaRefs>
     <ds:schemaRef ds:uri="http://schemas.microsoft.com/office/2006/metadata/contentType"/>
@@ -6516,17 +6884,6 @@
 </ds:datastoreItem>
 </file>
 
-<file path=customXml/itemProps2.xml><?xml version="1.0" encoding="utf-8"?>
-<ds:datastoreItem xmlns:ds="http://schemas.openxmlformats.org/officeDocument/2006/customXml" ds:itemID="{CF6C7B6E-D565-4068-8C0D-6DB1020E83D5}">
-  <ds:schemaRefs>
-    <ds:schemaRef ds:uri="http://schemas.microsoft.com/office/2006/metadata/properties"/>
-    <ds:schemaRef ds:uri="http://schemas.microsoft.com/office/infopath/2007/PartnerControls"/>
-    <ds:schemaRef ds:uri="7cc98989-72c3-446c-ae77-edbe8b0d3d4f"/>
-    <ds:schemaRef ds:uri="68b1a8ec-1e8e-42ad-b7ec-0f1faacbbc5d"/>
-  </ds:schemaRefs>
-</ds:datastoreItem>
-</file>
-
 <file path=customXml/itemProps3.xml><?xml version="1.0" encoding="utf-8"?>
 <ds:datastoreItem xmlns:ds="http://schemas.openxmlformats.org/officeDocument/2006/customXml" ds:itemID="{EE20C0BC-7DE5-4F7A-8B77-34EDCADDBDDF}">
   <ds:schemaRefs>

</xml_diff>